<commit_message>
Pushing updates to design doc
</commit_message>
<xml_diff>
--- a/Schejewel Design Document.docx
+++ b/Schejewel Design Document.docx
@@ -1,6 +1,6 @@
 
 <file path=word/document.xml><?xml version="1.0" encoding="utf-8"?>
-<w:document xmlns:ve="http://schemas.openxmlformats.org/markup-compatibility/2006" xmlns:o="urn:schemas-microsoft-com:office:office" xmlns:r="http://schemas.openxmlformats.org/officeDocument/2006/relationships" xmlns:m="http://schemas.openxmlformats.org/officeDocument/2006/math" xmlns:v="urn:schemas-microsoft-com:vml" xmlns:wp="http://schemas.openxmlformats.org/drawingml/2006/wordprocessingDrawing" xmlns:w10="urn:schemas-microsoft-com:office:word" xmlns:w="http://schemas.openxmlformats.org/wordprocessingml/2006/main" xmlns:wne="http://schemas.microsoft.com/office/word/2006/wordml">
+<w:document xmlns:wpc="http://schemas.microsoft.com/office/word/2010/wordprocessingCanvas" xmlns:mo="http://schemas.microsoft.com/office/mac/office/2008/main" xmlns:mc="http://schemas.openxmlformats.org/markup-compatibility/2006" xmlns:mv="urn:schemas-microsoft-com:mac:vml" xmlns:o="urn:schemas-microsoft-com:office:office" xmlns:r="http://schemas.openxmlformats.org/officeDocument/2006/relationships" xmlns:m="http://schemas.openxmlformats.org/officeDocument/2006/math" xmlns:v="urn:schemas-microsoft-com:vml" xmlns:wp14="http://schemas.microsoft.com/office/word/2010/wordprocessingDrawing" xmlns:wp="http://schemas.openxmlformats.org/drawingml/2006/wordprocessingDrawing" xmlns:w10="urn:schemas-microsoft-com:office:word" xmlns:w="http://schemas.openxmlformats.org/wordprocessingml/2006/main" xmlns:w14="http://schemas.microsoft.com/office/word/2010/wordml" xmlns:wpg="http://schemas.microsoft.com/office/word/2010/wordprocessingGroup" xmlns:wpi="http://schemas.microsoft.com/office/word/2010/wordprocessingInk" xmlns:wne="http://schemas.microsoft.com/office/word/2006/wordml" xmlns:wps="http://schemas.microsoft.com/office/word/2010/wordprocessingShape" mc:Ignorable="w14 wp14">
   <w:body>
     <w:p>
       <w:pPr>
@@ -12,8 +12,8 @@
           <w:sz w:val="52"/>
         </w:rPr>
       </w:pPr>
-      <w:bookmarkStart w:id="0" w:name="_Toc521978636"/>
-      <w:bookmarkStart w:id="1" w:name="_Toc523878296"/>
+      <w:bookmarkStart w:id="0" w:name="_Toc523878296"/>
+      <w:bookmarkStart w:id="1" w:name="_Toc521978636"/>
     </w:p>
     <w:p>
       <w:pPr>
@@ -91,15 +91,29 @@
           <w:szCs w:val="40"/>
         </w:rPr>
       </w:pPr>
-      <w:fldSimple w:instr=" DOCPROPERTY  Title  \* MERGEFORMAT ">
-        <w:r>
-          <w:rPr>
-            <w:rFonts w:ascii="Arial" w:hAnsi="Arial" w:cs="Arial"/>
-            <w:sz w:val="40"/>
-          </w:rPr>
-          <w:t>Product Design Specification</w:t>
-        </w:r>
-      </w:fldSimple>
+      <w:r>
+        <w:fldChar w:fldCharType="begin"/>
+      </w:r>
+      <w:r>
+        <w:instrText xml:space="preserve"> DOCPROPERTY  Title  \* MERGEFORMAT </w:instrText>
+      </w:r>
+      <w:r>
+        <w:fldChar w:fldCharType="separate"/>
+      </w:r>
+      <w:r>
+        <w:rPr>
+          <w:rFonts w:ascii="Arial" w:hAnsi="Arial" w:cs="Arial"/>
+          <w:sz w:val="40"/>
+        </w:rPr>
+        <w:t>Product Design Specification</w:t>
+      </w:r>
+      <w:r>
+        <w:rPr>
+          <w:rFonts w:ascii="Arial" w:hAnsi="Arial" w:cs="Arial"/>
+          <w:sz w:val="40"/>
+        </w:rPr>
+        <w:fldChar w:fldCharType="end"/>
+      </w:r>
     </w:p>
     <w:p>
       <w:pPr>
@@ -704,6 +718,7 @@
         <w:r>
           <w:rPr>
             <w:rFonts w:ascii="Arial" w:hAnsi="Arial" w:cs="Arial"/>
+            <w:webHidden/>
           </w:rPr>
         </w:r>
         <w:r>
@@ -946,7 +961,7 @@
       <w:bookmarkStart w:id="8" w:name="_Toc106079783"/>
       <w:bookmarkStart w:id="9" w:name="_Toc107027559"/>
       <w:bookmarkStart w:id="10" w:name="_Toc107027769"/>
-      <w:bookmarkEnd w:id="1"/>
+      <w:bookmarkEnd w:id="0"/>
     </w:p>
     <w:p>
       <w:pPr>
@@ -1116,7 +1131,7 @@
           <w:szCs w:val="20"/>
         </w:rPr>
         <w:drawing>
-          <wp:inline distT="0" distB="0" distL="0" distR="0">
+          <wp:inline distT="0" distB="0" distL="0" distR="0" wp14:anchorId="46FB9A44" wp14:editId="3D5A0C34">
             <wp:extent cx="5067300" cy="3228975"/>
             <wp:effectExtent l="19050" t="0" r="0" b="0"/>
             <wp:docPr id="29" name="Picture 29"/>
@@ -1133,7 +1148,7 @@
                     </pic:cNvPicPr>
                   </pic:nvPicPr>
                   <pic:blipFill>
-                    <a:blip r:embed="rId7" cstate="print"/>
+                    <a:blip r:embed="rId8" cstate="print"/>
                     <a:srcRect/>
                     <a:stretch>
                       <a:fillRect/>
@@ -1230,9 +1245,8 @@
       <w:r>
         <w:rPr>
           <w:rFonts w:ascii="Arial" w:hAnsi="Arial" w:cs="Arial"/>
-          <w:color w:val="FF0000"/>
-        </w:rPr>
-        <w:t>//TODO: THIS NEEDS TO BE FILLED OUT</w:t>
+        </w:rPr>
+        <w:t>Angular front end pages being served by a node backend</w:t>
       </w:r>
     </w:p>
     <w:p>
@@ -1281,9 +1295,24 @@
       <w:r>
         <w:rPr>
           <w:rFonts w:ascii="Arial" w:hAnsi="Arial" w:cs="Arial"/>
-          <w:color w:val="FF0000"/>
-        </w:rPr>
-        <w:t>//TODO: THIS NEEDS TO BE FILLED OUT</w:t>
+        </w:rPr>
+        <w:t xml:space="preserve">Express server that pulls data from the </w:t>
+      </w:r>
+      <w:proofErr w:type="spellStart"/>
+      <w:proofErr w:type="gramStart"/>
+      <w:r>
+        <w:rPr>
+          <w:rFonts w:ascii="Arial" w:hAnsi="Arial" w:cs="Arial"/>
+        </w:rPr>
+        <w:t>api</w:t>
+      </w:r>
+      <w:proofErr w:type="spellEnd"/>
+      <w:proofErr w:type="gramEnd"/>
+      <w:r>
+        <w:rPr>
+          <w:rFonts w:ascii="Arial" w:hAnsi="Arial" w:cs="Arial"/>
+        </w:rPr>
+        <w:t xml:space="preserve"> and serves the angular font end pages</w:t>
       </w:r>
     </w:p>
     <w:p>
@@ -1369,6 +1398,7 @@
         <w:rPr>
           <w:rFonts w:ascii="Arial" w:hAnsi="Arial" w:cs="Arial"/>
         </w:rPr>
+        <w:lastRenderedPageBreak/>
         <w:t xml:space="preserve">Database: </w:t>
       </w:r>
     </w:p>
@@ -1384,7 +1414,6 @@
         <w:rPr>
           <w:rFonts w:ascii="Arial" w:hAnsi="Arial" w:cs="Arial"/>
         </w:rPr>
-        <w:lastRenderedPageBreak/>
         <w:t xml:space="preserve">Technologies: </w:t>
       </w:r>
       <w:proofErr w:type="spellStart"/>
@@ -1635,7 +1664,7 @@
           <w:bCs w:val="0"/>
           <w:caps w:val="0"/>
         </w:rPr>
-        <w:t xml:space="preserve">Below are endpoints required by the frontend and </w:t>
+        <w:t xml:space="preserve">Below </w:t>
       </w:r>
       <w:proofErr w:type="gramStart"/>
       <w:r>
@@ -1645,9 +1674,18 @@
           <w:bCs w:val="0"/>
           <w:caps w:val="0"/>
         </w:rPr>
-        <w:t>server.</w:t>
+        <w:t>are endpoints required by the frontend and server</w:t>
       </w:r>
       <w:proofErr w:type="gramEnd"/>
+      <w:r>
+        <w:rPr>
+          <w:rFonts w:ascii="Arial" w:eastAsia="Times New Roman" w:hAnsi="Arial" w:cs="Arial"/>
+          <w:b w:val="0"/>
+          <w:bCs w:val="0"/>
+          <w:caps w:val="0"/>
+        </w:rPr>
+        <w:t>.</w:t>
+      </w:r>
     </w:p>
     <w:p>
       <w:pPr>
@@ -2266,6 +2304,7 @@
           <w:rFonts w:ascii="Helvetica" w:hAnsi="Helvetica"/>
           <w:color w:val="333333"/>
         </w:rPr>
+        <w:lastRenderedPageBreak/>
         <w:t>JSON</w:t>
       </w:r>
       <w:r>
@@ -2362,7 +2401,7 @@
         </w:rPr>
         <w:t xml:space="preserve"> Project is using token based authentication for security.  First a user sends their username and password credentials to the server which then relays that data to the API (</w:t>
       </w:r>
-      <w:hyperlink r:id="rId8" w:history="1">
+      <w:hyperlink r:id="rId9" w:history="1">
         <w:r>
           <w:rPr>
             <w:rStyle w:val="Hyperlink"/>
@@ -2424,7 +2463,7 @@
           <w:noProof/>
         </w:rPr>
         <w:drawing>
-          <wp:inline distT="0" distB="0" distL="0" distR="0">
+          <wp:inline distT="0" distB="0" distL="0" distR="0" wp14:anchorId="4292F724" wp14:editId="1B1FE829">
             <wp:extent cx="5943600" cy="1266825"/>
             <wp:effectExtent l="19050" t="0" r="0" b="0"/>
             <wp:docPr id="33" name="Picture 33"/>
@@ -2441,7 +2480,7 @@
                     </pic:cNvPicPr>
                   </pic:nvPicPr>
                   <pic:blipFill>
-                    <a:blip r:embed="rId9" cstate="print"/>
+                    <a:blip r:embed="rId10" cstate="print"/>
                     <a:srcRect/>
                     <a:stretch>
                       <a:fillRect/>
@@ -2528,7 +2567,7 @@
           <w:noProof/>
         </w:rPr>
         <w:drawing>
-          <wp:inline distT="0" distB="0" distL="0" distR="0">
+          <wp:inline distT="0" distB="0" distL="0" distR="0" wp14:anchorId="321A3CB2" wp14:editId="33973D4D">
             <wp:extent cx="5915025" cy="1200150"/>
             <wp:effectExtent l="19050" t="0" r="9525" b="0"/>
             <wp:docPr id="34" name="Picture 34"/>
@@ -2545,7 +2584,7 @@
                     </pic:cNvPicPr>
                   </pic:nvPicPr>
                   <pic:blipFill>
-                    <a:blip r:embed="rId10" cstate="print"/>
+                    <a:blip r:embed="rId11" cstate="print"/>
                     <a:srcRect/>
                     <a:stretch>
                       <a:fillRect/>
@@ -2867,9 +2906,10 @@
         <w:rPr>
           <w:rFonts w:ascii="Arial" w:hAnsi="Arial" w:cs="Arial"/>
           <w:b w:val="0"/>
+          <w:noProof/>
         </w:rPr>
         <w:drawing>
-          <wp:inline distT="0" distB="0" distL="0" distR="0">
+          <wp:inline distT="0" distB="0" distL="0" distR="0" wp14:anchorId="4C177522" wp14:editId="3AF5821A">
             <wp:extent cx="3085197" cy="4095750"/>
             <wp:effectExtent l="19050" t="0" r="903" b="0"/>
             <wp:docPr id="47" name="Picture 47"/>
@@ -2886,7 +2926,7 @@
                     </pic:cNvPicPr>
                   </pic:nvPicPr>
                   <pic:blipFill>
-                    <a:blip r:embed="rId11" cstate="print"/>
+                    <a:blip r:embed="rId12" cstate="print"/>
                     <a:srcRect/>
                     <a:stretch>
                       <a:fillRect/>
@@ -2934,7 +2974,7 @@
           <w:noProof/>
         </w:rPr>
         <w:drawing>
-          <wp:inline distT="0" distB="0" distL="0" distR="0">
+          <wp:inline distT="0" distB="0" distL="0" distR="0" wp14:anchorId="778CF6BC" wp14:editId="75E27B96">
             <wp:extent cx="3867150" cy="2095500"/>
             <wp:effectExtent l="19050" t="0" r="0" b="0"/>
             <wp:docPr id="48" name="Picture 48"/>
@@ -2951,7 +2991,7 @@
                     </pic:cNvPicPr>
                   </pic:nvPicPr>
                   <pic:blipFill>
-                    <a:blip r:embed="rId12" cstate="print"/>
+                    <a:blip r:embed="rId13" cstate="print"/>
                     <a:srcRect/>
                     <a:stretch>
                       <a:fillRect/>
@@ -2993,6 +3033,8 @@
         </w:rPr>
         <w:t>server</w:t>
       </w:r>
+      <w:bookmarkStart w:id="24" w:name="_GoBack"/>
+      <w:bookmarkEnd w:id="24"/>
     </w:p>
     <w:p>
       <w:pPr>
@@ -3003,29 +3045,107 @@
         </w:numPr>
         <w:ind w:left="576"/>
         <w:rPr>
-          <w:rFonts w:ascii="Arial" w:hAnsi="Arial" w:cs="Arial"/>
-        </w:rPr>
-      </w:pPr>
-      <w:r>
-        <w:rPr>
-          <w:rFonts w:ascii="Arial" w:hAnsi="Arial" w:cs="Arial"/>
-          <w:color w:val="FF0000"/>
-        </w:rPr>
-        <w:t>//TODO: THIS NEEDS TO BE FILLED OUT</w:t>
-      </w:r>
+          <w:rFonts w:ascii="Arial" w:eastAsia="Times New Roman" w:hAnsi="Arial" w:cs="Arial"/>
+          <w:b w:val="0"/>
+          <w:bCs w:val="0"/>
+          <w:caps w:val="0"/>
+        </w:rPr>
+      </w:pPr>
+      <w:r>
+        <w:rPr>
+          <w:rFonts w:ascii="Arial" w:eastAsia="Times New Roman" w:hAnsi="Arial" w:cs="Arial"/>
+          <w:b w:val="0"/>
+          <w:bCs w:val="0"/>
+          <w:caps w:val="0"/>
+        </w:rPr>
+        <w:t>Te</w:t>
+      </w:r>
+      <w:r>
+        <w:rPr>
+          <w:rFonts w:ascii="Arial" w:eastAsia="Times New Roman" w:hAnsi="Arial" w:cs="Arial"/>
+          <w:b w:val="0"/>
+          <w:bCs w:val="0"/>
+          <w:caps w:val="0"/>
+        </w:rPr>
+        <w:t>chnologies: Node.JS, Express.js</w:t>
+      </w:r>
+    </w:p>
+    <w:p>
+      <w:pPr>
+        <w:pStyle w:val="NoSpacing"/>
+        <w:rPr>
+          <w:rFonts w:ascii="Arial" w:hAnsi="Arial" w:cs="Arial"/>
+        </w:rPr>
+      </w:pPr>
+      <w:r>
+        <w:rPr>
+          <w:rFonts w:ascii="Arial" w:hAnsi="Arial" w:cs="Arial"/>
+        </w:rPr>
+        <w:lastRenderedPageBreak/>
+        <w:t xml:space="preserve">Details: Serves the </w:t>
+      </w:r>
+      <w:proofErr w:type="gramStart"/>
+      <w:r>
+        <w:rPr>
+          <w:rFonts w:ascii="Arial" w:hAnsi="Arial" w:cs="Arial"/>
+        </w:rPr>
+        <w:t>front end</w:t>
+      </w:r>
+      <w:proofErr w:type="gramEnd"/>
+      <w:r>
+        <w:rPr>
+          <w:rFonts w:ascii="Arial" w:hAnsi="Arial" w:cs="Arial"/>
+        </w:rPr>
+        <w:t xml:space="preserve"> web pages.  It is used as an extra level of abstraction and to reduce the complexity of the API.  Rather than the API having to worry about serving the webpages, it can focus on data manipulation.</w:t>
+      </w:r>
+    </w:p>
+    <w:p>
+      <w:pPr>
+        <w:pStyle w:val="NoSpacing"/>
+        <w:rPr>
+          <w:rFonts w:ascii="Arial" w:hAnsi="Arial" w:cs="Arial"/>
+        </w:rPr>
+      </w:pPr>
     </w:p>
     <w:p>
       <w:pPr>
         <w:pStyle w:val="Heading1"/>
-      </w:pPr>
-      <w:bookmarkStart w:id="24" w:name="_Toc180482604"/>
-      <w:r>
+        <w:rPr>
+          <w:rFonts w:eastAsia="Times New Roman"/>
+          <w:b w:val="0"/>
+          <w:bCs w:val="0"/>
+          <w:caps w:val="0"/>
+          <w:kern w:val="0"/>
+          <w:sz w:val="24"/>
+          <w:szCs w:val="24"/>
+        </w:rPr>
+      </w:pPr>
+      <w:bookmarkStart w:id="25" w:name="_Toc180482604"/>
+      <w:r>
+        <w:rPr>
+          <w:rFonts w:eastAsia="Times New Roman"/>
+          <w:b w:val="0"/>
+          <w:bCs w:val="0"/>
+          <w:caps w:val="0"/>
+          <w:kern w:val="0"/>
+          <w:sz w:val="24"/>
+          <w:szCs w:val="24"/>
+        </w:rPr>
         <w:t>frontend</w:t>
       </w:r>
       <w:r>
+        <w:rPr>
+          <w:rFonts w:eastAsia="Times New Roman"/>
+          <w:b w:val="0"/>
+          <w:bCs w:val="0"/>
+          <w:caps w:val="0"/>
+          <w:kern w:val="0"/>
+          <w:sz w:val="24"/>
+          <w:szCs w:val="24"/>
+        </w:rPr>
         <w:t xml:space="preserve"> Design</w:t>
       </w:r>
-      <w:bookmarkEnd w:id="24"/>
+      <w:bookmarkEnd w:id="25"/>
     </w:p>
     <w:p>
       <w:pPr>
@@ -3041,7 +3161,6 @@
         <w:rPr>
           <w:rFonts w:ascii="Arial" w:hAnsi="Arial" w:cs="Arial"/>
         </w:rPr>
-        <w:lastRenderedPageBreak/>
         <w:t>This</w:t>
       </w:r>
       <w:r>
@@ -3093,7 +3212,7 @@
         </w:rPr>
         <w:t>User Interface</w:t>
       </w:r>
-      <w:bookmarkEnd w:id="0"/>
+      <w:bookmarkEnd w:id="1"/>
       <w:bookmarkEnd w:id="2"/>
       <w:bookmarkEnd w:id="3"/>
       <w:bookmarkEnd w:id="4"/>
@@ -3119,22 +3238,123 @@
         <w:ind w:left="720"/>
         <w:jc w:val="left"/>
         <w:rPr>
-          <w:rFonts w:ascii="Arial" w:hAnsi="Arial" w:cs="Arial"/>
-        </w:rPr>
-      </w:pPr>
-      <w:r>
-        <w:rPr>
-          <w:rFonts w:ascii="Arial" w:hAnsi="Arial" w:cs="Arial"/>
-          <w:color w:val="FF0000"/>
-        </w:rPr>
-        <w:t>//TODO: THIS NEEDS TO BE FILLED OUT</w:t>
-      </w:r>
+          <w:rFonts w:ascii="Arial" w:eastAsia="Times New Roman" w:hAnsi="Arial" w:cs="Arial"/>
+          <w:b w:val="0"/>
+          <w:bCs w:val="0"/>
+          <w:caps w:val="0"/>
+        </w:rPr>
+      </w:pPr>
+      <w:r>
+        <w:rPr>
+          <w:rFonts w:ascii="Arial" w:eastAsia="Times New Roman" w:hAnsi="Arial" w:cs="Arial"/>
+          <w:b w:val="0"/>
+          <w:bCs w:val="0"/>
+          <w:caps w:val="0"/>
+        </w:rPr>
+        <w:t>Technologies:  Javascript, Angular</w:t>
+      </w:r>
+    </w:p>
+    <w:p>
+      <w:pPr>
+        <w:pStyle w:val="NoSpacing"/>
+        <w:rPr>
+          <w:rFonts w:ascii="Arial" w:hAnsi="Arial" w:cs="Arial"/>
+        </w:rPr>
+      </w:pPr>
+      <w:r>
+        <w:rPr>
+          <w:rFonts w:ascii="Arial" w:hAnsi="Arial" w:cs="Arial"/>
+        </w:rPr>
+        <w:t>Views:</w:t>
+      </w:r>
+    </w:p>
+    <w:p>
+      <w:pPr>
+        <w:pStyle w:val="NoSpacing"/>
+        <w:numPr>
+          <w:ilvl w:val="0"/>
+          <w:numId w:val="42"/>
+        </w:numPr>
+      </w:pPr>
+      <w:r>
+        <w:t xml:space="preserve">Dashboard: Shows an overview of the tours for the day, as well as messages that the user has recently received.  </w:t>
+      </w:r>
+    </w:p>
+    <w:p>
+      <w:pPr>
+        <w:pStyle w:val="NoSpacing"/>
+        <w:numPr>
+          <w:ilvl w:val="0"/>
+          <w:numId w:val="42"/>
+        </w:numPr>
+      </w:pPr>
+      <w:r>
+        <w:t>Day view:  Shows an overview of what exactly is going to happen on that day.  More detailed than the dashboard view.</w:t>
+      </w:r>
+    </w:p>
+    <w:p>
+      <w:pPr>
+        <w:pStyle w:val="NoSpacing"/>
+        <w:numPr>
+          <w:ilvl w:val="0"/>
+          <w:numId w:val="42"/>
+        </w:numPr>
+      </w:pPr>
+      <w:r>
+        <w:t>Login view: Allows a user to log in</w:t>
+      </w:r>
+    </w:p>
+    <w:p>
+      <w:pPr>
+        <w:pStyle w:val="NoSpacing"/>
+        <w:numPr>
+          <w:ilvl w:val="0"/>
+          <w:numId w:val="42"/>
+        </w:numPr>
+      </w:pPr>
+      <w:r>
+        <w:t>Create resource view:  Create a new resource, such as a boat or dining room, and assign it to an owner.</w:t>
+      </w:r>
+    </w:p>
+    <w:p>
+      <w:pPr>
+        <w:pStyle w:val="NoSpacing"/>
+        <w:numPr>
+          <w:ilvl w:val="0"/>
+          <w:numId w:val="42"/>
+        </w:numPr>
+      </w:pPr>
+      <w:r>
+        <w:t>Edit resource view:  Change available times, owners, etc</w:t>
+      </w:r>
+      <w:proofErr w:type="gramStart"/>
+      <w:r>
+        <w:t>..</w:t>
+      </w:r>
+      <w:proofErr w:type="gramEnd"/>
+      <w:r>
+        <w:t xml:space="preserve"> </w:t>
+      </w:r>
+      <w:proofErr w:type="gramStart"/>
+      <w:r>
+        <w:t>of</w:t>
+      </w:r>
+      <w:proofErr w:type="gramEnd"/>
+      <w:r>
+        <w:t xml:space="preserve"> a resource.</w:t>
+      </w:r>
+    </w:p>
+    <w:p>
+      <w:pPr>
+        <w:pStyle w:val="NoSpacing"/>
+        <w:ind w:left="1296"/>
+      </w:pPr>
     </w:p>
     <w:sectPr>
-      <w:headerReference w:type="default" r:id="rId13"/>
-      <w:footerReference w:type="default" r:id="rId14"/>
-      <w:headerReference w:type="first" r:id="rId15"/>
-      <w:footerReference w:type="first" r:id="rId16"/>
+      <w:headerReference w:type="default" r:id="rId14"/>
+      <w:footerReference w:type="default" r:id="rId15"/>
+      <w:headerReference w:type="first" r:id="rId16"/>
+      <w:footerReference w:type="first" r:id="rId17"/>
       <w:pgSz w:w="12240" w:h="15840" w:code="1"/>
       <w:pgMar w:top="979" w:right="1440" w:bottom="648" w:left="1440" w:header="720" w:footer="720" w:gutter="432"/>
       <w:cols w:space="720"/>
@@ -3146,7 +3366,7 @@
 </file>
 
 <file path=word/endnotes.xml><?xml version="1.0" encoding="utf-8"?>
-<w:endnotes xmlns:ve="http://schemas.openxmlformats.org/markup-compatibility/2006" xmlns:o="urn:schemas-microsoft-com:office:office" xmlns:r="http://schemas.openxmlformats.org/officeDocument/2006/relationships" xmlns:m="http://schemas.openxmlformats.org/officeDocument/2006/math" xmlns:v="urn:schemas-microsoft-com:vml" xmlns:wp="http://schemas.openxmlformats.org/drawingml/2006/wordprocessingDrawing" xmlns:w10="urn:schemas-microsoft-com:office:word" xmlns:w="http://schemas.openxmlformats.org/wordprocessingml/2006/main" xmlns:wne="http://schemas.microsoft.com/office/word/2006/wordml">
+<w:endnotes xmlns:wpc="http://schemas.microsoft.com/office/word/2010/wordprocessingCanvas" xmlns:mo="http://schemas.microsoft.com/office/mac/office/2008/main" xmlns:mc="http://schemas.openxmlformats.org/markup-compatibility/2006" xmlns:mv="urn:schemas-microsoft-com:mac:vml" xmlns:o="urn:schemas-microsoft-com:office:office" xmlns:r="http://schemas.openxmlformats.org/officeDocument/2006/relationships" xmlns:m="http://schemas.openxmlformats.org/officeDocument/2006/math" xmlns:v="urn:schemas-microsoft-com:vml" xmlns:wp14="http://schemas.microsoft.com/office/word/2010/wordprocessingDrawing" xmlns:wp="http://schemas.openxmlformats.org/drawingml/2006/wordprocessingDrawing" xmlns:w10="urn:schemas-microsoft-com:office:word" xmlns:w="http://schemas.openxmlformats.org/wordprocessingml/2006/main" xmlns:w14="http://schemas.microsoft.com/office/word/2010/wordml" xmlns:wpg="http://schemas.microsoft.com/office/word/2010/wordprocessingGroup" xmlns:wpi="http://schemas.microsoft.com/office/word/2010/wordprocessingInk" xmlns:wne="http://schemas.microsoft.com/office/word/2006/wordml" xmlns:wps="http://schemas.microsoft.com/office/word/2010/wordprocessingShape" mc:Ignorable="w14 wp14">
   <w:endnote w:type="separator" w:id="-1">
     <w:p>
       <w:r>
@@ -3165,7 +3385,7 @@
 </file>
 
 <file path=word/footer1.xml><?xml version="1.0" encoding="utf-8"?>
-<w:ftr xmlns:ve="http://schemas.openxmlformats.org/markup-compatibility/2006" xmlns:o="urn:schemas-microsoft-com:office:office" xmlns:r="http://schemas.openxmlformats.org/officeDocument/2006/relationships" xmlns:m="http://schemas.openxmlformats.org/officeDocument/2006/math" xmlns:v="urn:schemas-microsoft-com:vml" xmlns:wp="http://schemas.openxmlformats.org/drawingml/2006/wordprocessingDrawing" xmlns:w10="urn:schemas-microsoft-com:office:word" xmlns:w="http://schemas.openxmlformats.org/wordprocessingml/2006/main" xmlns:wne="http://schemas.microsoft.com/office/word/2006/wordml">
+<w:ftr xmlns:wpc="http://schemas.microsoft.com/office/word/2010/wordprocessingCanvas" xmlns:mo="http://schemas.microsoft.com/office/mac/office/2008/main" xmlns:mc="http://schemas.openxmlformats.org/markup-compatibility/2006" xmlns:mv="urn:schemas-microsoft-com:mac:vml" xmlns:o="urn:schemas-microsoft-com:office:office" xmlns:r="http://schemas.openxmlformats.org/officeDocument/2006/relationships" xmlns:m="http://schemas.openxmlformats.org/officeDocument/2006/math" xmlns:v="urn:schemas-microsoft-com:vml" xmlns:wp14="http://schemas.microsoft.com/office/word/2010/wordprocessingDrawing" xmlns:wp="http://schemas.openxmlformats.org/drawingml/2006/wordprocessingDrawing" xmlns:w10="urn:schemas-microsoft-com:office:word" xmlns:w="http://schemas.openxmlformats.org/wordprocessingml/2006/main" xmlns:w14="http://schemas.microsoft.com/office/word/2010/wordml" xmlns:wpg="http://schemas.microsoft.com/office/word/2010/wordprocessingGroup" xmlns:wpi="http://schemas.microsoft.com/office/word/2010/wordprocessingInk" xmlns:wne="http://schemas.microsoft.com/office/word/2006/wordml" xmlns:wps="http://schemas.microsoft.com/office/word/2010/wordprocessingShape" mc:Ignorable="w14 wp14">
   <w:p>
     <w:pPr>
       <w:pStyle w:val="Footer"/>
@@ -3249,7 +3469,7 @@
         <w:sz w:val="18"/>
         <w:szCs w:val="18"/>
       </w:rPr>
-      <w:t>2</w:t>
+      <w:t>8</w:t>
     </w:r>
     <w:r>
       <w:rPr>
@@ -3304,7 +3524,7 @@
         <w:sz w:val="18"/>
         <w:szCs w:val="18"/>
       </w:rPr>
-      <w:t>7</w:t>
+      <w:t>8</w:t>
     </w:r>
     <w:r>
       <w:rPr>
@@ -3331,7 +3551,7 @@
 </file>
 
 <file path=word/footer2.xml><?xml version="1.0" encoding="utf-8"?>
-<w:ftr xmlns:ve="http://schemas.openxmlformats.org/markup-compatibility/2006" xmlns:o="urn:schemas-microsoft-com:office:office" xmlns:r="http://schemas.openxmlformats.org/officeDocument/2006/relationships" xmlns:m="http://schemas.openxmlformats.org/officeDocument/2006/math" xmlns:v="urn:schemas-microsoft-com:vml" xmlns:wp="http://schemas.openxmlformats.org/drawingml/2006/wordprocessingDrawing" xmlns:w10="urn:schemas-microsoft-com:office:word" xmlns:w="http://schemas.openxmlformats.org/wordprocessingml/2006/main" xmlns:wne="http://schemas.microsoft.com/office/word/2006/wordml">
+<w:ftr xmlns:wpc="http://schemas.microsoft.com/office/word/2010/wordprocessingCanvas" xmlns:mo="http://schemas.microsoft.com/office/mac/office/2008/main" xmlns:mc="http://schemas.openxmlformats.org/markup-compatibility/2006" xmlns:mv="urn:schemas-microsoft-com:mac:vml" xmlns:o="urn:schemas-microsoft-com:office:office" xmlns:r="http://schemas.openxmlformats.org/officeDocument/2006/relationships" xmlns:m="http://schemas.openxmlformats.org/officeDocument/2006/math" xmlns:v="urn:schemas-microsoft-com:vml" xmlns:wp14="http://schemas.microsoft.com/office/word/2010/wordprocessingDrawing" xmlns:wp="http://schemas.openxmlformats.org/drawingml/2006/wordprocessingDrawing" xmlns:w10="urn:schemas-microsoft-com:office:word" xmlns:w="http://schemas.openxmlformats.org/wordprocessingml/2006/main" xmlns:w14="http://schemas.microsoft.com/office/word/2010/wordml" xmlns:wpg="http://schemas.microsoft.com/office/word/2010/wordprocessingGroup" xmlns:wpi="http://schemas.microsoft.com/office/word/2010/wordprocessingInk" xmlns:wne="http://schemas.microsoft.com/office/word/2006/wordml" xmlns:wps="http://schemas.microsoft.com/office/word/2010/wordprocessingShape" mc:Ignorable="w14 wp14">
   <w:p>
     <w:pPr>
       <w:pStyle w:val="Footer"/>
@@ -3357,7 +3577,7 @@
 </file>
 
 <file path=word/footnotes.xml><?xml version="1.0" encoding="utf-8"?>
-<w:footnotes xmlns:ve="http://schemas.openxmlformats.org/markup-compatibility/2006" xmlns:o="urn:schemas-microsoft-com:office:office" xmlns:r="http://schemas.openxmlformats.org/officeDocument/2006/relationships" xmlns:m="http://schemas.openxmlformats.org/officeDocument/2006/math" xmlns:v="urn:schemas-microsoft-com:vml" xmlns:wp="http://schemas.openxmlformats.org/drawingml/2006/wordprocessingDrawing" xmlns:w10="urn:schemas-microsoft-com:office:word" xmlns:w="http://schemas.openxmlformats.org/wordprocessingml/2006/main" xmlns:wne="http://schemas.microsoft.com/office/word/2006/wordml">
+<w:footnotes xmlns:wpc="http://schemas.microsoft.com/office/word/2010/wordprocessingCanvas" xmlns:mo="http://schemas.microsoft.com/office/mac/office/2008/main" xmlns:mc="http://schemas.openxmlformats.org/markup-compatibility/2006" xmlns:mv="urn:schemas-microsoft-com:mac:vml" xmlns:o="urn:schemas-microsoft-com:office:office" xmlns:r="http://schemas.openxmlformats.org/officeDocument/2006/relationships" xmlns:m="http://schemas.openxmlformats.org/officeDocument/2006/math" xmlns:v="urn:schemas-microsoft-com:vml" xmlns:wp14="http://schemas.microsoft.com/office/word/2010/wordprocessingDrawing" xmlns:wp="http://schemas.openxmlformats.org/drawingml/2006/wordprocessingDrawing" xmlns:w10="urn:schemas-microsoft-com:office:word" xmlns:w="http://schemas.openxmlformats.org/wordprocessingml/2006/main" xmlns:w14="http://schemas.microsoft.com/office/word/2010/wordml" xmlns:wpg="http://schemas.microsoft.com/office/word/2010/wordprocessingGroup" xmlns:wpi="http://schemas.microsoft.com/office/word/2010/wordprocessingInk" xmlns:wne="http://schemas.microsoft.com/office/word/2006/wordml" xmlns:wps="http://schemas.microsoft.com/office/word/2010/wordprocessingShape" mc:Ignorable="w14 wp14">
   <w:footnote w:type="separator" w:id="-1">
     <w:p>
       <w:r>
@@ -3376,7 +3596,7 @@
 </file>
 
 <file path=word/header1.xml><?xml version="1.0" encoding="utf-8"?>
-<w:hdr xmlns:ve="http://schemas.openxmlformats.org/markup-compatibility/2006" xmlns:o="urn:schemas-microsoft-com:office:office" xmlns:r="http://schemas.openxmlformats.org/officeDocument/2006/relationships" xmlns:m="http://schemas.openxmlformats.org/officeDocument/2006/math" xmlns:v="urn:schemas-microsoft-com:vml" xmlns:wp="http://schemas.openxmlformats.org/drawingml/2006/wordprocessingDrawing" xmlns:w10="urn:schemas-microsoft-com:office:word" xmlns:w="http://schemas.openxmlformats.org/wordprocessingml/2006/main" xmlns:wne="http://schemas.microsoft.com/office/word/2006/wordml">
+<w:hdr xmlns:wpc="http://schemas.microsoft.com/office/word/2010/wordprocessingCanvas" xmlns:mo="http://schemas.microsoft.com/office/mac/office/2008/main" xmlns:mc="http://schemas.openxmlformats.org/markup-compatibility/2006" xmlns:mv="urn:schemas-microsoft-com:mac:vml" xmlns:o="urn:schemas-microsoft-com:office:office" xmlns:r="http://schemas.openxmlformats.org/officeDocument/2006/relationships" xmlns:m="http://schemas.openxmlformats.org/officeDocument/2006/math" xmlns:v="urn:schemas-microsoft-com:vml" xmlns:wp14="http://schemas.microsoft.com/office/word/2010/wordprocessingDrawing" xmlns:wp="http://schemas.openxmlformats.org/drawingml/2006/wordprocessingDrawing" xmlns:w10="urn:schemas-microsoft-com:office:word" xmlns:w="http://schemas.openxmlformats.org/wordprocessingml/2006/main" xmlns:w14="http://schemas.microsoft.com/office/word/2010/wordml" xmlns:wpg="http://schemas.microsoft.com/office/word/2010/wordprocessingGroup" xmlns:wpi="http://schemas.microsoft.com/office/word/2010/wordprocessingInk" xmlns:wne="http://schemas.microsoft.com/office/word/2006/wordml" xmlns:wps="http://schemas.microsoft.com/office/word/2010/wordprocessingShape" mc:Ignorable="w14 wp14">
   <w:p>
     <w:pPr>
       <w:pStyle w:val="Header"/>
@@ -3424,7 +3644,7 @@
 </file>
 
 <file path=word/header2.xml><?xml version="1.0" encoding="utf-8"?>
-<w:hdr xmlns:ve="http://schemas.openxmlformats.org/markup-compatibility/2006" xmlns:o="urn:schemas-microsoft-com:office:office" xmlns:r="http://schemas.openxmlformats.org/officeDocument/2006/relationships" xmlns:m="http://schemas.openxmlformats.org/officeDocument/2006/math" xmlns:v="urn:schemas-microsoft-com:vml" xmlns:wp="http://schemas.openxmlformats.org/drawingml/2006/wordprocessingDrawing" xmlns:w10="urn:schemas-microsoft-com:office:word" xmlns:w="http://schemas.openxmlformats.org/wordprocessingml/2006/main" xmlns:wne="http://schemas.microsoft.com/office/word/2006/wordml">
+<w:hdr xmlns:wpc="http://schemas.microsoft.com/office/word/2010/wordprocessingCanvas" xmlns:mo="http://schemas.microsoft.com/office/mac/office/2008/main" xmlns:mc="http://schemas.openxmlformats.org/markup-compatibility/2006" xmlns:mv="urn:schemas-microsoft-com:mac:vml" xmlns:o="urn:schemas-microsoft-com:office:office" xmlns:r="http://schemas.openxmlformats.org/officeDocument/2006/relationships" xmlns:m="http://schemas.openxmlformats.org/officeDocument/2006/math" xmlns:v="urn:schemas-microsoft-com:vml" xmlns:wp14="http://schemas.microsoft.com/office/word/2010/wordprocessingDrawing" xmlns:wp="http://schemas.openxmlformats.org/drawingml/2006/wordprocessingDrawing" xmlns:w10="urn:schemas-microsoft-com:office:word" xmlns:w="http://schemas.openxmlformats.org/wordprocessingml/2006/main" xmlns:w14="http://schemas.microsoft.com/office/word/2010/wordml" xmlns:wpg="http://schemas.microsoft.com/office/word/2010/wordprocessingGroup" xmlns:wpi="http://schemas.microsoft.com/office/word/2010/wordprocessingInk" xmlns:wne="http://schemas.microsoft.com/office/word/2006/wordml" xmlns:wps="http://schemas.microsoft.com/office/word/2010/wordprocessingShape" mc:Ignorable="w14 wp14">
   <w:p>
     <w:pPr>
       <w:pStyle w:val="Header"/>
@@ -3436,7 +3656,7 @@
         <w:noProof/>
       </w:rPr>
       <w:drawing>
-        <wp:inline distT="0" distB="0" distL="0" distR="0">
+        <wp:inline distT="0" distB="0" distL="0" distR="0" wp14:anchorId="2D54C7F7" wp14:editId="28880B80">
           <wp:extent cx="1504950" cy="619125"/>
           <wp:effectExtent l="19050" t="0" r="0" b="0"/>
           <wp:docPr id="3" name="Picture 3"/>
@@ -3486,7 +3706,7 @@
 </file>
 
 <file path=word/numbering.xml><?xml version="1.0" encoding="utf-8"?>
-<w:numbering xmlns:ve="http://schemas.openxmlformats.org/markup-compatibility/2006" xmlns:o="urn:schemas-microsoft-com:office:office" xmlns:r="http://schemas.openxmlformats.org/officeDocument/2006/relationships" xmlns:m="http://schemas.openxmlformats.org/officeDocument/2006/math" xmlns:v="urn:schemas-microsoft-com:vml" xmlns:wp="http://schemas.openxmlformats.org/drawingml/2006/wordprocessingDrawing" xmlns:w10="urn:schemas-microsoft-com:office:word" xmlns:w="http://schemas.openxmlformats.org/wordprocessingml/2006/main" xmlns:wne="http://schemas.microsoft.com/office/word/2006/wordml">
+<w:numbering xmlns:wpc="http://schemas.microsoft.com/office/word/2010/wordprocessingCanvas" xmlns:mo="http://schemas.microsoft.com/office/mac/office/2008/main" xmlns:mc="http://schemas.openxmlformats.org/markup-compatibility/2006" xmlns:mv="urn:schemas-microsoft-com:mac:vml" xmlns:o="urn:schemas-microsoft-com:office:office" xmlns:r="http://schemas.openxmlformats.org/officeDocument/2006/relationships" xmlns:m="http://schemas.openxmlformats.org/officeDocument/2006/math" xmlns:v="urn:schemas-microsoft-com:vml" xmlns:wp14="http://schemas.microsoft.com/office/word/2010/wordprocessingDrawing" xmlns:wp="http://schemas.openxmlformats.org/drawingml/2006/wordprocessingDrawing" xmlns:w10="urn:schemas-microsoft-com:office:word" xmlns:w="http://schemas.openxmlformats.org/wordprocessingml/2006/main" xmlns:w14="http://schemas.microsoft.com/office/word/2010/wordml" xmlns:wpg="http://schemas.microsoft.com/office/word/2010/wordprocessingGroup" xmlns:wpi="http://schemas.microsoft.com/office/word/2010/wordprocessingInk" xmlns:wne="http://schemas.microsoft.com/office/word/2006/wordml" xmlns:wps="http://schemas.microsoft.com/office/word/2010/wordprocessingShape" mc:Ignorable="w14 wp14">
   <w:abstractNum w:abstractNumId="0">
     <w:nsid w:val="FFFFFF7C"/>
     <w:multiLevelType w:val="singleLevel"/>
@@ -3686,7 +3906,7 @@
     <w:nsid w:val="000A3DD0"/>
     <w:multiLevelType w:val="hybridMultilevel"/>
     <w:tmpl w:val="3E86239A"/>
-    <w:lvl w:ilvl="0">
+    <w:lvl w:ilvl="0" w:tplc="3F448774">
       <w:start w:val="1"/>
       <w:numFmt w:val="decimal"/>
       <w:lvlText w:val="%1."/>
@@ -3698,7 +3918,7 @@
         <w:ind w:left="1296" w:hanging="360"/>
       </w:pPr>
     </w:lvl>
-    <w:lvl w:ilvl="1" w:tentative="1">
+    <w:lvl w:ilvl="1" w:tplc="044E7EE6" w:tentative="1">
       <w:start w:val="1"/>
       <w:numFmt w:val="lowerLetter"/>
       <w:lvlText w:val="%2."/>
@@ -3710,7 +3930,7 @@
         <w:ind w:left="2016" w:hanging="360"/>
       </w:pPr>
     </w:lvl>
-    <w:lvl w:ilvl="2" w:tentative="1">
+    <w:lvl w:ilvl="2" w:tplc="C26C3EE8" w:tentative="1">
       <w:start w:val="1"/>
       <w:numFmt w:val="lowerRoman"/>
       <w:lvlText w:val="%3."/>
@@ -3722,7 +3942,7 @@
         <w:ind w:left="2736" w:hanging="180"/>
       </w:pPr>
     </w:lvl>
-    <w:lvl w:ilvl="3" w:tentative="1">
+    <w:lvl w:ilvl="3" w:tplc="BF2205E2" w:tentative="1">
       <w:start w:val="1"/>
       <w:numFmt w:val="decimal"/>
       <w:lvlText w:val="%4."/>
@@ -3734,7 +3954,7 @@
         <w:ind w:left="3456" w:hanging="360"/>
       </w:pPr>
     </w:lvl>
-    <w:lvl w:ilvl="4" w:tentative="1">
+    <w:lvl w:ilvl="4" w:tplc="F042AC7A" w:tentative="1">
       <w:start w:val="1"/>
       <w:numFmt w:val="lowerLetter"/>
       <w:lvlText w:val="%5."/>
@@ -3746,7 +3966,7 @@
         <w:ind w:left="4176" w:hanging="360"/>
       </w:pPr>
     </w:lvl>
-    <w:lvl w:ilvl="5" w:tentative="1">
+    <w:lvl w:ilvl="5" w:tplc="6CCC3B5A" w:tentative="1">
       <w:start w:val="1"/>
       <w:numFmt w:val="lowerRoman"/>
       <w:lvlText w:val="%6."/>
@@ -3758,7 +3978,7 @@
         <w:ind w:left="4896" w:hanging="180"/>
       </w:pPr>
     </w:lvl>
-    <w:lvl w:ilvl="6" w:tentative="1">
+    <w:lvl w:ilvl="6" w:tplc="4C1081B8" w:tentative="1">
       <w:start w:val="1"/>
       <w:numFmt w:val="decimal"/>
       <w:lvlText w:val="%7."/>
@@ -3770,7 +3990,7 @@
         <w:ind w:left="5616" w:hanging="360"/>
       </w:pPr>
     </w:lvl>
-    <w:lvl w:ilvl="7" w:tentative="1">
+    <w:lvl w:ilvl="7" w:tplc="E4AEAB24" w:tentative="1">
       <w:start w:val="1"/>
       <w:numFmt w:val="lowerLetter"/>
       <w:lvlText w:val="%8."/>
@@ -3782,7 +4002,7 @@
         <w:ind w:left="6336" w:hanging="360"/>
       </w:pPr>
     </w:lvl>
-    <w:lvl w:ilvl="8" w:tentative="1">
+    <w:lvl w:ilvl="8" w:tplc="0186B45A" w:tentative="1">
       <w:start w:val="1"/>
       <w:numFmt w:val="lowerRoman"/>
       <w:lvlText w:val="%9."/>
@@ -3912,7 +4132,7 @@
     <w:nsid w:val="067A1E20"/>
     <w:multiLevelType w:val="hybridMultilevel"/>
     <w:tmpl w:val="C50863EA"/>
-    <w:lvl w:ilvl="0">
+    <w:lvl w:ilvl="0" w:tplc="FF9C9B18">
       <w:start w:val="1"/>
       <w:numFmt w:val="bullet"/>
       <w:lvlText w:val="o"/>
@@ -3927,7 +4147,7 @@
         <w:rFonts w:ascii="Courier New" w:hAnsi="Courier New" w:hint="default"/>
       </w:rPr>
     </w:lvl>
-    <w:lvl w:ilvl="1" w:tentative="1">
+    <w:lvl w:ilvl="1" w:tplc="72DCEC8A" w:tentative="1">
       <w:start w:val="1"/>
       <w:numFmt w:val="bullet"/>
       <w:lvlText w:val="o"/>
@@ -3942,7 +4162,7 @@
         <w:rFonts w:ascii="Courier New" w:hAnsi="Courier New" w:hint="default"/>
       </w:rPr>
     </w:lvl>
-    <w:lvl w:ilvl="2" w:tentative="1">
+    <w:lvl w:ilvl="2" w:tplc="0054E078" w:tentative="1">
       <w:start w:val="1"/>
       <w:numFmt w:val="bullet"/>
       <w:lvlText w:val=""/>
@@ -3957,7 +4177,7 @@
         <w:rFonts w:ascii="Wingdings" w:hAnsi="Wingdings" w:hint="default"/>
       </w:rPr>
     </w:lvl>
-    <w:lvl w:ilvl="3" w:tentative="1">
+    <w:lvl w:ilvl="3" w:tplc="EBC4475A" w:tentative="1">
       <w:start w:val="1"/>
       <w:numFmt w:val="bullet"/>
       <w:lvlText w:val=""/>
@@ -3972,7 +4192,7 @@
         <w:rFonts w:ascii="Symbol" w:hAnsi="Symbol" w:hint="default"/>
       </w:rPr>
     </w:lvl>
-    <w:lvl w:ilvl="4" w:tentative="1">
+    <w:lvl w:ilvl="4" w:tplc="B1A46C58" w:tentative="1">
       <w:start w:val="1"/>
       <w:numFmt w:val="bullet"/>
       <w:lvlText w:val="o"/>
@@ -3987,7 +4207,7 @@
         <w:rFonts w:ascii="Courier New" w:hAnsi="Courier New" w:hint="default"/>
       </w:rPr>
     </w:lvl>
-    <w:lvl w:ilvl="5" w:tentative="1">
+    <w:lvl w:ilvl="5" w:tplc="C6F41DCC" w:tentative="1">
       <w:start w:val="1"/>
       <w:numFmt w:val="bullet"/>
       <w:lvlText w:val=""/>
@@ -4002,7 +4222,7 @@
         <w:rFonts w:ascii="Wingdings" w:hAnsi="Wingdings" w:hint="default"/>
       </w:rPr>
     </w:lvl>
-    <w:lvl w:ilvl="6" w:tentative="1">
+    <w:lvl w:ilvl="6" w:tplc="A3BAA69E" w:tentative="1">
       <w:start w:val="1"/>
       <w:numFmt w:val="bullet"/>
       <w:lvlText w:val=""/>
@@ -4017,7 +4237,7 @@
         <w:rFonts w:ascii="Symbol" w:hAnsi="Symbol" w:hint="default"/>
       </w:rPr>
     </w:lvl>
-    <w:lvl w:ilvl="7" w:tentative="1">
+    <w:lvl w:ilvl="7" w:tplc="AE4E6CB2" w:tentative="1">
       <w:start w:val="1"/>
       <w:numFmt w:val="bullet"/>
       <w:lvlText w:val="o"/>
@@ -4032,7 +4252,7 @@
         <w:rFonts w:ascii="Courier New" w:hAnsi="Courier New" w:hint="default"/>
       </w:rPr>
     </w:lvl>
-    <w:lvl w:ilvl="8" w:tentative="1">
+    <w:lvl w:ilvl="8" w:tplc="5AC6B978" w:tentative="1">
       <w:start w:val="1"/>
       <w:numFmt w:val="bullet"/>
       <w:lvlText w:val=""/>
@@ -4476,7 +4696,7 @@
     <w:nsid w:val="17293ECA"/>
     <w:multiLevelType w:val="hybridMultilevel"/>
     <w:tmpl w:val="D0D620D8"/>
-    <w:lvl w:ilvl="0">
+    <w:lvl w:ilvl="0" w:tplc="B8E4A11C">
       <w:start w:val="1"/>
       <w:numFmt w:val="bullet"/>
       <w:pStyle w:val="Bullet1"/>
@@ -4492,7 +4712,7 @@
         <w:rFonts w:ascii="Symbol" w:hAnsi="Symbol" w:hint="default"/>
       </w:rPr>
     </w:lvl>
-    <w:lvl w:ilvl="1" w:tentative="1">
+    <w:lvl w:ilvl="1" w:tplc="28DE1B48" w:tentative="1">
       <w:start w:val="1"/>
       <w:numFmt w:val="bullet"/>
       <w:lvlText w:val="o"/>
@@ -4507,7 +4727,7 @@
         <w:rFonts w:ascii="Courier New" w:hAnsi="Courier New" w:hint="default"/>
       </w:rPr>
     </w:lvl>
-    <w:lvl w:ilvl="2" w:tentative="1">
+    <w:lvl w:ilvl="2" w:tplc="E264CD78" w:tentative="1">
       <w:start w:val="1"/>
       <w:numFmt w:val="bullet"/>
       <w:lvlText w:val=""/>
@@ -4522,7 +4742,7 @@
         <w:rFonts w:ascii="Wingdings" w:hAnsi="Wingdings" w:hint="default"/>
       </w:rPr>
     </w:lvl>
-    <w:lvl w:ilvl="3" w:tentative="1">
+    <w:lvl w:ilvl="3" w:tplc="F7367BF0" w:tentative="1">
       <w:start w:val="1"/>
       <w:numFmt w:val="bullet"/>
       <w:lvlText w:val=""/>
@@ -4537,7 +4757,7 @@
         <w:rFonts w:ascii="Symbol" w:hAnsi="Symbol" w:hint="default"/>
       </w:rPr>
     </w:lvl>
-    <w:lvl w:ilvl="4" w:tentative="1">
+    <w:lvl w:ilvl="4" w:tplc="0C1252CE" w:tentative="1">
       <w:start w:val="1"/>
       <w:numFmt w:val="bullet"/>
       <w:lvlText w:val="o"/>
@@ -4552,7 +4772,7 @@
         <w:rFonts w:ascii="Courier New" w:hAnsi="Courier New" w:hint="default"/>
       </w:rPr>
     </w:lvl>
-    <w:lvl w:ilvl="5" w:tentative="1">
+    <w:lvl w:ilvl="5" w:tplc="0D7EF43C" w:tentative="1">
       <w:start w:val="1"/>
       <w:numFmt w:val="bullet"/>
       <w:lvlText w:val=""/>
@@ -4567,7 +4787,7 @@
         <w:rFonts w:ascii="Wingdings" w:hAnsi="Wingdings" w:hint="default"/>
       </w:rPr>
     </w:lvl>
-    <w:lvl w:ilvl="6" w:tentative="1">
+    <w:lvl w:ilvl="6" w:tplc="66B0C454" w:tentative="1">
       <w:start w:val="1"/>
       <w:numFmt w:val="bullet"/>
       <w:lvlText w:val=""/>
@@ -4582,7 +4802,7 @@
         <w:rFonts w:ascii="Symbol" w:hAnsi="Symbol" w:hint="default"/>
       </w:rPr>
     </w:lvl>
-    <w:lvl w:ilvl="7" w:tentative="1">
+    <w:lvl w:ilvl="7" w:tplc="43628EF4" w:tentative="1">
       <w:start w:val="1"/>
       <w:numFmt w:val="bullet"/>
       <w:lvlText w:val="o"/>
@@ -4597,7 +4817,7 @@
         <w:rFonts w:ascii="Courier New" w:hAnsi="Courier New" w:hint="default"/>
       </w:rPr>
     </w:lvl>
-    <w:lvl w:ilvl="8" w:tentative="1">
+    <w:lvl w:ilvl="8" w:tplc="D23CC616" w:tentative="1">
       <w:start w:val="1"/>
       <w:numFmt w:val="bullet"/>
       <w:lvlText w:val=""/>
@@ -5145,7 +5365,7 @@
     <w:nsid w:val="40872B80"/>
     <w:multiLevelType w:val="hybridMultilevel"/>
     <w:tmpl w:val="0A9451DA"/>
-    <w:lvl w:ilvl="0">
+    <w:lvl w:ilvl="0" w:tplc="813C7E92">
       <w:start w:val="1"/>
       <w:numFmt w:val="bullet"/>
       <w:lvlText w:val="•"/>
@@ -5160,7 +5380,7 @@
         <w:rFonts w:ascii="Tahoma" w:hAnsi="Tahoma" w:hint="default"/>
       </w:rPr>
     </w:lvl>
-    <w:lvl w:ilvl="1" w:tentative="1">
+    <w:lvl w:ilvl="1" w:tplc="1924DF6C" w:tentative="1">
       <w:start w:val="1"/>
       <w:numFmt w:val="bullet"/>
       <w:lvlText w:val="•"/>
@@ -5175,7 +5395,7 @@
         <w:rFonts w:ascii="Tahoma" w:hAnsi="Tahoma" w:hint="default"/>
       </w:rPr>
     </w:lvl>
-    <w:lvl w:ilvl="2" w:tentative="1">
+    <w:lvl w:ilvl="2" w:tplc="ADD69A1A" w:tentative="1">
       <w:start w:val="1"/>
       <w:numFmt w:val="bullet"/>
       <w:lvlText w:val="•"/>
@@ -5190,7 +5410,7 @@
         <w:rFonts w:ascii="Tahoma" w:hAnsi="Tahoma" w:hint="default"/>
       </w:rPr>
     </w:lvl>
-    <w:lvl w:ilvl="3" w:tentative="1">
+    <w:lvl w:ilvl="3" w:tplc="6826E1E0" w:tentative="1">
       <w:start w:val="1"/>
       <w:numFmt w:val="bullet"/>
       <w:lvlText w:val="•"/>
@@ -5205,7 +5425,7 @@
         <w:rFonts w:ascii="Tahoma" w:hAnsi="Tahoma" w:hint="default"/>
       </w:rPr>
     </w:lvl>
-    <w:lvl w:ilvl="4" w:tentative="1">
+    <w:lvl w:ilvl="4" w:tplc="D0E211C0" w:tentative="1">
       <w:start w:val="1"/>
       <w:numFmt w:val="bullet"/>
       <w:lvlText w:val="•"/>
@@ -5220,7 +5440,7 @@
         <w:rFonts w:ascii="Tahoma" w:hAnsi="Tahoma" w:hint="default"/>
       </w:rPr>
     </w:lvl>
-    <w:lvl w:ilvl="5" w:tentative="1">
+    <w:lvl w:ilvl="5" w:tplc="5244929A" w:tentative="1">
       <w:start w:val="1"/>
       <w:numFmt w:val="bullet"/>
       <w:lvlText w:val="•"/>
@@ -5235,7 +5455,7 @@
         <w:rFonts w:ascii="Tahoma" w:hAnsi="Tahoma" w:hint="default"/>
       </w:rPr>
     </w:lvl>
-    <w:lvl w:ilvl="6" w:tentative="1">
+    <w:lvl w:ilvl="6" w:tplc="A3929FCE" w:tentative="1">
       <w:start w:val="1"/>
       <w:numFmt w:val="bullet"/>
       <w:lvlText w:val="•"/>
@@ -5250,7 +5470,7 @@
         <w:rFonts w:ascii="Tahoma" w:hAnsi="Tahoma" w:hint="default"/>
       </w:rPr>
     </w:lvl>
-    <w:lvl w:ilvl="7" w:tentative="1">
+    <w:lvl w:ilvl="7" w:tplc="110C55C0" w:tentative="1">
       <w:start w:val="1"/>
       <w:numFmt w:val="bullet"/>
       <w:lvlText w:val="•"/>
@@ -5265,7 +5485,7 @@
         <w:rFonts w:ascii="Tahoma" w:hAnsi="Tahoma" w:hint="default"/>
       </w:rPr>
     </w:lvl>
-    <w:lvl w:ilvl="8" w:tentative="1">
+    <w:lvl w:ilvl="8" w:tplc="F7C035CA" w:tentative="1">
       <w:start w:val="1"/>
       <w:numFmt w:val="bullet"/>
       <w:lvlText w:val="•"/>
@@ -6442,6 +6662,119 @@
     </w:lvl>
   </w:abstractNum>
   <w:abstractNum w:abstractNumId="32">
+    <w:nsid w:val="6430614A"/>
+    <w:multiLevelType w:val="hybridMultilevel"/>
+    <w:tmpl w:val="3AE4A1A4"/>
+    <w:lvl w:ilvl="0" w:tplc="04090001">
+      <w:start w:val="1"/>
+      <w:numFmt w:val="bullet"/>
+      <w:lvlText w:val=""/>
+      <w:lvlJc w:val="left"/>
+      <w:pPr>
+        <w:ind w:left="1296" w:hanging="360"/>
+      </w:pPr>
+      <w:rPr>
+        <w:rFonts w:ascii="Symbol" w:hAnsi="Symbol" w:hint="default"/>
+      </w:rPr>
+    </w:lvl>
+    <w:lvl w:ilvl="1" w:tplc="04090003" w:tentative="1">
+      <w:start w:val="1"/>
+      <w:numFmt w:val="bullet"/>
+      <w:lvlText w:val="o"/>
+      <w:lvlJc w:val="left"/>
+      <w:pPr>
+        <w:ind w:left="2016" w:hanging="360"/>
+      </w:pPr>
+      <w:rPr>
+        <w:rFonts w:ascii="Courier New" w:hAnsi="Courier New" w:hint="default"/>
+      </w:rPr>
+    </w:lvl>
+    <w:lvl w:ilvl="2" w:tplc="04090005" w:tentative="1">
+      <w:start w:val="1"/>
+      <w:numFmt w:val="bullet"/>
+      <w:lvlText w:val=""/>
+      <w:lvlJc w:val="left"/>
+      <w:pPr>
+        <w:ind w:left="2736" w:hanging="360"/>
+      </w:pPr>
+      <w:rPr>
+        <w:rFonts w:ascii="Wingdings" w:hAnsi="Wingdings" w:hint="default"/>
+      </w:rPr>
+    </w:lvl>
+    <w:lvl w:ilvl="3" w:tplc="04090001" w:tentative="1">
+      <w:start w:val="1"/>
+      <w:numFmt w:val="bullet"/>
+      <w:lvlText w:val=""/>
+      <w:lvlJc w:val="left"/>
+      <w:pPr>
+        <w:ind w:left="3456" w:hanging="360"/>
+      </w:pPr>
+      <w:rPr>
+        <w:rFonts w:ascii="Symbol" w:hAnsi="Symbol" w:hint="default"/>
+      </w:rPr>
+    </w:lvl>
+    <w:lvl w:ilvl="4" w:tplc="04090003" w:tentative="1">
+      <w:start w:val="1"/>
+      <w:numFmt w:val="bullet"/>
+      <w:lvlText w:val="o"/>
+      <w:lvlJc w:val="left"/>
+      <w:pPr>
+        <w:ind w:left="4176" w:hanging="360"/>
+      </w:pPr>
+      <w:rPr>
+        <w:rFonts w:ascii="Courier New" w:hAnsi="Courier New" w:hint="default"/>
+      </w:rPr>
+    </w:lvl>
+    <w:lvl w:ilvl="5" w:tplc="04090005" w:tentative="1">
+      <w:start w:val="1"/>
+      <w:numFmt w:val="bullet"/>
+      <w:lvlText w:val=""/>
+      <w:lvlJc w:val="left"/>
+      <w:pPr>
+        <w:ind w:left="4896" w:hanging="360"/>
+      </w:pPr>
+      <w:rPr>
+        <w:rFonts w:ascii="Wingdings" w:hAnsi="Wingdings" w:hint="default"/>
+      </w:rPr>
+    </w:lvl>
+    <w:lvl w:ilvl="6" w:tplc="04090001" w:tentative="1">
+      <w:start w:val="1"/>
+      <w:numFmt w:val="bullet"/>
+      <w:lvlText w:val=""/>
+      <w:lvlJc w:val="left"/>
+      <w:pPr>
+        <w:ind w:left="5616" w:hanging="360"/>
+      </w:pPr>
+      <w:rPr>
+        <w:rFonts w:ascii="Symbol" w:hAnsi="Symbol" w:hint="default"/>
+      </w:rPr>
+    </w:lvl>
+    <w:lvl w:ilvl="7" w:tplc="04090003" w:tentative="1">
+      <w:start w:val="1"/>
+      <w:numFmt w:val="bullet"/>
+      <w:lvlText w:val="o"/>
+      <w:lvlJc w:val="left"/>
+      <w:pPr>
+        <w:ind w:left="6336" w:hanging="360"/>
+      </w:pPr>
+      <w:rPr>
+        <w:rFonts w:ascii="Courier New" w:hAnsi="Courier New" w:hint="default"/>
+      </w:rPr>
+    </w:lvl>
+    <w:lvl w:ilvl="8" w:tplc="04090005" w:tentative="1">
+      <w:start w:val="1"/>
+      <w:numFmt w:val="bullet"/>
+      <w:lvlText w:val=""/>
+      <w:lvlJc w:val="left"/>
+      <w:pPr>
+        <w:ind w:left="7056" w:hanging="360"/>
+      </w:pPr>
+      <w:rPr>
+        <w:rFonts w:ascii="Wingdings" w:hAnsi="Wingdings" w:hint="default"/>
+      </w:rPr>
+    </w:lvl>
+  </w:abstractNum>
+  <w:abstractNum w:abstractNumId="33">
     <w:nsid w:val="65A70139"/>
     <w:multiLevelType w:val="multilevel"/>
     <w:tmpl w:val="E00CC90E"/>
@@ -6554,7 +6887,7 @@
       </w:pPr>
     </w:lvl>
   </w:abstractNum>
-  <w:abstractNum w:abstractNumId="33">
+  <w:abstractNum w:abstractNumId="34">
     <w:nsid w:val="6889273B"/>
     <w:multiLevelType w:val="multilevel"/>
     <w:tmpl w:val="9B48C670"/>
@@ -6703,7 +7036,7 @@
       </w:rPr>
     </w:lvl>
   </w:abstractNum>
-  <w:abstractNum w:abstractNumId="34">
+  <w:abstractNum w:abstractNumId="35">
     <w:nsid w:val="6D855EAE"/>
     <w:multiLevelType w:val="singleLevel"/>
     <w:tmpl w:val="F3CC6988"/>
@@ -6724,11 +7057,11 @@
       </w:rPr>
     </w:lvl>
   </w:abstractNum>
-  <w:abstractNum w:abstractNumId="35">
+  <w:abstractNum w:abstractNumId="36">
     <w:nsid w:val="6E53289F"/>
     <w:multiLevelType w:val="hybridMultilevel"/>
     <w:tmpl w:val="2DC06A1C"/>
-    <w:lvl w:ilvl="0">
+    <w:lvl w:ilvl="0" w:tplc="4DE6DF1A">
       <w:start w:val="1"/>
       <w:numFmt w:val="bullet"/>
       <w:lvlText w:val=""/>
@@ -6743,7 +7076,7 @@
         <w:rFonts w:ascii="Symbol" w:hAnsi="Symbol" w:hint="default"/>
       </w:rPr>
     </w:lvl>
-    <w:lvl w:ilvl="1" w:tentative="1">
+    <w:lvl w:ilvl="1" w:tplc="71868BF2" w:tentative="1">
       <w:start w:val="1"/>
       <w:numFmt w:val="bullet"/>
       <w:lvlText w:val="o"/>
@@ -6758,7 +7091,7 @@
         <w:rFonts w:ascii="Courier New" w:hAnsi="Courier New" w:hint="default"/>
       </w:rPr>
     </w:lvl>
-    <w:lvl w:ilvl="2" w:tentative="1">
+    <w:lvl w:ilvl="2" w:tplc="6D7A3F7C" w:tentative="1">
       <w:start w:val="1"/>
       <w:numFmt w:val="bullet"/>
       <w:lvlText w:val=""/>
@@ -6773,7 +7106,7 @@
         <w:rFonts w:ascii="Wingdings" w:hAnsi="Wingdings" w:hint="default"/>
       </w:rPr>
     </w:lvl>
-    <w:lvl w:ilvl="3" w:tentative="1">
+    <w:lvl w:ilvl="3" w:tplc="F50EDF28" w:tentative="1">
       <w:start w:val="1"/>
       <w:numFmt w:val="bullet"/>
       <w:lvlText w:val=""/>
@@ -6788,7 +7121,7 @@
         <w:rFonts w:ascii="Symbol" w:hAnsi="Symbol" w:hint="default"/>
       </w:rPr>
     </w:lvl>
-    <w:lvl w:ilvl="4" w:tentative="1">
+    <w:lvl w:ilvl="4" w:tplc="B54CD34C" w:tentative="1">
       <w:start w:val="1"/>
       <w:numFmt w:val="bullet"/>
       <w:lvlText w:val="o"/>
@@ -6803,7 +7136,7 @@
         <w:rFonts w:ascii="Courier New" w:hAnsi="Courier New" w:hint="default"/>
       </w:rPr>
     </w:lvl>
-    <w:lvl w:ilvl="5" w:tentative="1">
+    <w:lvl w:ilvl="5" w:tplc="A1D03A04" w:tentative="1">
       <w:start w:val="1"/>
       <w:numFmt w:val="bullet"/>
       <w:lvlText w:val=""/>
@@ -6818,7 +7151,7 @@
         <w:rFonts w:ascii="Wingdings" w:hAnsi="Wingdings" w:hint="default"/>
       </w:rPr>
     </w:lvl>
-    <w:lvl w:ilvl="6" w:tentative="1">
+    <w:lvl w:ilvl="6" w:tplc="F7923634" w:tentative="1">
       <w:start w:val="1"/>
       <w:numFmt w:val="bullet"/>
       <w:lvlText w:val=""/>
@@ -6833,7 +7166,7 @@
         <w:rFonts w:ascii="Symbol" w:hAnsi="Symbol" w:hint="default"/>
       </w:rPr>
     </w:lvl>
-    <w:lvl w:ilvl="7" w:tentative="1">
+    <w:lvl w:ilvl="7" w:tplc="BC4C5190" w:tentative="1">
       <w:start w:val="1"/>
       <w:numFmt w:val="bullet"/>
       <w:lvlText w:val="o"/>
@@ -6848,7 +7181,7 @@
         <w:rFonts w:ascii="Courier New" w:hAnsi="Courier New" w:hint="default"/>
       </w:rPr>
     </w:lvl>
-    <w:lvl w:ilvl="8" w:tentative="1">
+    <w:lvl w:ilvl="8" w:tplc="5C1AB184" w:tentative="1">
       <w:start w:val="1"/>
       <w:numFmt w:val="bullet"/>
       <w:lvlText w:val=""/>
@@ -6864,7 +7197,7 @@
       </w:rPr>
     </w:lvl>
   </w:abstractNum>
-  <w:abstractNum w:abstractNumId="36">
+  <w:abstractNum w:abstractNumId="37">
     <w:nsid w:val="7AA3254C"/>
     <w:multiLevelType w:val="hybridMultilevel"/>
     <w:tmpl w:val="39FAAE46"/>
@@ -7004,7 +7337,7 @@
       </w:rPr>
     </w:lvl>
   </w:abstractNum>
-  <w:abstractNum w:abstractNumId="37">
+  <w:abstractNum w:abstractNumId="38">
     <w:nsid w:val="7F17790D"/>
     <w:multiLevelType w:val="multilevel"/>
     <w:tmpl w:val="91A4C478"/>
@@ -7144,7 +7477,7 @@
     <w:abstractNumId w:val="25"/>
   </w:num>
   <w:num w:numId="7">
-    <w:abstractNumId w:val="32"/>
+    <w:abstractNumId w:val="33"/>
   </w:num>
   <w:num w:numId="8">
     <w:abstractNumId w:val="14"/>
@@ -7177,7 +7510,7 @@
     <w:abstractNumId w:val="30"/>
   </w:num>
   <w:num w:numId="18">
-    <w:abstractNumId w:val="37"/>
+    <w:abstractNumId w:val="38"/>
   </w:num>
   <w:num w:numId="19">
     <w:abstractNumId w:val="27"/>
@@ -7186,7 +7519,7 @@
     <w:abstractNumId w:val="22"/>
   </w:num>
   <w:num w:numId="21">
-    <w:abstractNumId w:val="35"/>
+    <w:abstractNumId w:val="36"/>
   </w:num>
   <w:num w:numId="22">
     <w:abstractNumId w:val="10"/>
@@ -7219,7 +7552,7 @@
     </w:lvlOverride>
   </w:num>
   <w:num w:numId="24">
-    <w:abstractNumId w:val="34"/>
+    <w:abstractNumId w:val="35"/>
   </w:num>
   <w:num w:numId="25">
     <w:abstractNumId w:val="13"/>
@@ -7255,7 +7588,7 @@
     <w:abstractNumId w:val="0"/>
   </w:num>
   <w:num w:numId="36">
-    <w:abstractNumId w:val="36"/>
+    <w:abstractNumId w:val="37"/>
   </w:num>
   <w:num w:numId="37">
     <w:abstractNumId w:val="15"/>
@@ -7264,7 +7597,7 @@
     <w:abstractNumId w:val="20"/>
   </w:num>
   <w:num w:numId="39">
-    <w:abstractNumId w:val="33"/>
+    <w:abstractNumId w:val="34"/>
   </w:num>
   <w:num w:numId="40">
     <w:abstractNumId w:val="19"/>
@@ -7272,11 +7605,14 @@
   <w:num w:numId="41">
     <w:abstractNumId w:val="19"/>
   </w:num>
+  <w:num w:numId="42">
+    <w:abstractNumId w:val="32"/>
+  </w:num>
 </w:numbering>
 </file>
 
 <file path=word/styles.xml><?xml version="1.0" encoding="utf-8"?>
-<w:styles xmlns:r="http://schemas.openxmlformats.org/officeDocument/2006/relationships" xmlns:w="http://schemas.openxmlformats.org/wordprocessingml/2006/main">
+<w:styles xmlns:mc="http://schemas.openxmlformats.org/markup-compatibility/2006" xmlns:r="http://schemas.openxmlformats.org/officeDocument/2006/relationships" xmlns:w="http://schemas.openxmlformats.org/wordprocessingml/2006/main" xmlns:w14="http://schemas.microsoft.com/office/word/2010/wordml" mc:Ignorable="w14">
   <w:docDefaults>
     <w:rPrDefault>
       <w:rPr>
@@ -7286,7 +7622,7 @@
     </w:rPrDefault>
     <w:pPrDefault/>
   </w:docDefaults>
-  <w:latentStyles w:defLockedState="0" w:defUIPriority="0" w:defSemiHidden="0" w:defUnhideWhenUsed="0" w:defQFormat="0" w:count="267">
+  <w:latentStyles w:defLockedState="0" w:defUIPriority="0" w:defSemiHidden="0" w:defUnhideWhenUsed="0" w:defQFormat="0" w:count="276">
     <w:lsdException w:name="Normal" w:qFormat="1"/>
     <w:lsdException w:name="heading 1" w:qFormat="1"/>
     <w:lsdException w:name="heading 2" w:qFormat="1"/>
@@ -7614,11 +7950,15 @@
   </w:style>
   <w:style w:type="character" w:default="1" w:styleId="DefaultParagraphFont">
     <w:name w:val="Default Paragraph Font"/>
+    <w:uiPriority w:val="1"/>
     <w:semiHidden/>
+    <w:unhideWhenUsed/>
   </w:style>
   <w:style w:type="table" w:default="1" w:styleId="TableNormal">
     <w:name w:val="Normal Table"/>
+    <w:uiPriority w:val="99"/>
     <w:semiHidden/>
+    <w:unhideWhenUsed/>
     <w:tblPr>
       <w:tblInd w:w="0" w:type="dxa"/>
       <w:tblCellMar>
@@ -7631,7 +7971,9 @@
   </w:style>
   <w:style w:type="numbering" w:default="1" w:styleId="NoList">
     <w:name w:val="No List"/>
+    <w:uiPriority w:val="99"/>
     <w:semiHidden/>
+    <w:unhideWhenUsed/>
   </w:style>
   <w:style w:type="character" w:styleId="Hyperlink">
     <w:name w:val="Hyperlink"/>
@@ -7986,7 +8328,11 @@
     <w:rPr>
       <w:b/>
       <w:bCs/>
+      <w:i/>
       <w:iCs/>
+      <w:color w:val="0000FF"/>
+      <w:sz w:val="24"/>
+      <w:lang w:val="en-US" w:eastAsia="en-US" w:bidi="ar-SA"/>
     </w:rPr>
   </w:style>
   <w:style w:type="paragraph" w:styleId="BalloonText">
@@ -8188,7 +8534,11 @@
     <w:rPr>
       <w:b/>
       <w:bCs/>
+      <w:i/>
       <w:iCs/>
+      <w:color w:val="0000FF"/>
+      <w:sz w:val="24"/>
+      <w:lang w:val="en-US" w:eastAsia="en-US" w:bidi="ar-SA"/>
     </w:rPr>
   </w:style>
   <w:style w:type="paragraph" w:customStyle="1" w:styleId="Tableheader">
@@ -8399,8 +8749,8 @@
       </w:numPr>
       <w:tabs>
         <w:tab w:val="clear" w:pos="720"/>
-        <w:tab w:val="num" w:leader="none" w:pos="340"/>
-        <w:tab w:val="num" w:leader="none" w:pos="454"/>
+        <w:tab w:val="num" w:pos="340"/>
+        <w:tab w:val="num" w:pos="454"/>
       </w:tabs>
       <w:spacing w:before="0" w:after="0"/>
       <w:ind w:left="340" w:hanging="227"/>
@@ -8581,6 +8931,1359 @@
       <w:rFonts w:ascii="Courier New" w:eastAsia="Times New Roman" w:hAnsi="Courier New" w:cs="Courier New"/>
       <w:sz w:val="20"/>
       <w:szCs w:val="20"/>
+    </w:rPr>
+  </w:style>
+  <w:style w:type="paragraph" w:styleId="NoSpacing">
+    <w:name w:val="No Spacing"/>
+    <w:uiPriority w:val="1"/>
+    <w:qFormat/>
+    <w:rsid w:val="00684FBB"/>
+    <w:pPr>
+      <w:ind w:left="576"/>
+      <w:jc w:val="both"/>
+    </w:pPr>
+    <w:rPr>
+      <w:sz w:val="24"/>
+      <w:szCs w:val="24"/>
+    </w:rPr>
+  </w:style>
+</w:styles>
+</file>
+
+<file path=word/stylesWithEffects.xml><?xml version="1.0" encoding="utf-8"?>
+<w:styles xmlns:wpc="http://schemas.microsoft.com/office/word/2010/wordprocessingCanvas" xmlns:mo="http://schemas.microsoft.com/office/mac/office/2008/main" xmlns:mc="http://schemas.openxmlformats.org/markup-compatibility/2006" xmlns:mv="urn:schemas-microsoft-com:mac:vml" xmlns:o="urn:schemas-microsoft-com:office:office" xmlns:r="http://schemas.openxmlformats.org/officeDocument/2006/relationships" xmlns:m="http://schemas.openxmlformats.org/officeDocument/2006/math" xmlns:v="urn:schemas-microsoft-com:vml" xmlns:wp14="http://schemas.microsoft.com/office/word/2010/wordprocessingDrawing" xmlns:wp="http://schemas.openxmlformats.org/drawingml/2006/wordprocessingDrawing" xmlns:w10="urn:schemas-microsoft-com:office:word" xmlns:w="http://schemas.openxmlformats.org/wordprocessingml/2006/main" xmlns:w14="http://schemas.microsoft.com/office/word/2010/wordml" xmlns:wpg="http://schemas.microsoft.com/office/word/2010/wordprocessingGroup" xmlns:wpi="http://schemas.microsoft.com/office/word/2010/wordprocessingInk" xmlns:wne="http://schemas.microsoft.com/office/word/2006/wordml" xmlns:wps="http://schemas.microsoft.com/office/word/2010/wordprocessingShape" mc:Ignorable="w14 wp14">
+  <w:docDefaults>
+    <w:rPrDefault>
+      <w:rPr>
+        <w:rFonts w:ascii="Times New Roman" w:eastAsia="Times New Roman" w:hAnsi="Times New Roman" w:cs="Times New Roman"/>
+        <w:lang w:val="en-US" w:eastAsia="en-US" w:bidi="ar-SA"/>
+      </w:rPr>
+    </w:rPrDefault>
+    <w:pPrDefault/>
+  </w:docDefaults>
+  <w:latentStyles w:defLockedState="0" w:defUIPriority="0" w:defSemiHidden="0" w:defUnhideWhenUsed="0" w:defQFormat="0" w:count="276">
+    <w:lsdException w:name="Normal" w:qFormat="1"/>
+    <w:lsdException w:name="heading 1" w:qFormat="1"/>
+    <w:lsdException w:name="heading 2" w:qFormat="1"/>
+    <w:lsdException w:name="heading 3" w:qFormat="1"/>
+    <w:lsdException w:name="heading 4" w:qFormat="1"/>
+    <w:lsdException w:name="heading 5" w:qFormat="1"/>
+    <w:lsdException w:name="heading 6" w:qFormat="1"/>
+    <w:lsdException w:name="heading 7" w:qFormat="1"/>
+    <w:lsdException w:name="heading 8" w:qFormat="1"/>
+    <w:lsdException w:name="heading 9" w:qFormat="1"/>
+    <w:lsdException w:name="caption" w:qFormat="1"/>
+    <w:lsdException w:name="Title" w:qFormat="1"/>
+    <w:lsdException w:name="Subtitle" w:qFormat="1"/>
+    <w:lsdException w:name="Strong" w:qFormat="1"/>
+    <w:lsdException w:name="Emphasis" w:qFormat="1"/>
+    <w:lsdException w:name="Normal (Web)" w:uiPriority="99"/>
+    <w:lsdException w:name="HTML Code" w:uiPriority="99"/>
+    <w:lsdException w:name="Placeholder Text" w:semiHidden="1" w:uiPriority="99"/>
+    <w:lsdException w:name="No Spacing" w:uiPriority="1" w:qFormat="1"/>
+    <w:lsdException w:name="Light Shading" w:uiPriority="60"/>
+    <w:lsdException w:name="Light List" w:uiPriority="61"/>
+    <w:lsdException w:name="Light Grid" w:uiPriority="62"/>
+    <w:lsdException w:name="Medium Shading 1" w:uiPriority="63"/>
+    <w:lsdException w:name="Medium Shading 2" w:uiPriority="64"/>
+    <w:lsdException w:name="Medium List 1" w:uiPriority="65"/>
+    <w:lsdException w:name="Medium List 2" w:uiPriority="66"/>
+    <w:lsdException w:name="Medium Grid 1" w:uiPriority="67"/>
+    <w:lsdException w:name="Medium Grid 2" w:uiPriority="68"/>
+    <w:lsdException w:name="Medium Grid 3" w:uiPriority="69"/>
+    <w:lsdException w:name="Dark List" w:uiPriority="70"/>
+    <w:lsdException w:name="Colorful Shading" w:uiPriority="71"/>
+    <w:lsdException w:name="Colorful List" w:uiPriority="72"/>
+    <w:lsdException w:name="Colorful Grid" w:uiPriority="73"/>
+    <w:lsdException w:name="Light Shading Accent 1" w:uiPriority="60"/>
+    <w:lsdException w:name="Light List Accent 1" w:uiPriority="61"/>
+    <w:lsdException w:name="Light Grid Accent 1" w:uiPriority="62"/>
+    <w:lsdException w:name="Medium Shading 1 Accent 1" w:uiPriority="63"/>
+    <w:lsdException w:name="Medium Shading 2 Accent 1" w:uiPriority="64"/>
+    <w:lsdException w:name="Medium List 1 Accent 1" w:uiPriority="65"/>
+    <w:lsdException w:name="Revision" w:semiHidden="1" w:uiPriority="99"/>
+    <w:lsdException w:name="List Paragraph" w:uiPriority="34" w:qFormat="1"/>
+    <w:lsdException w:name="Quote" w:uiPriority="29" w:qFormat="1"/>
+    <w:lsdException w:name="Intense Quote" w:uiPriority="30" w:qFormat="1"/>
+    <w:lsdException w:name="Medium List 2 Accent 1" w:uiPriority="66"/>
+    <w:lsdException w:name="Medium Grid 1 Accent 1" w:uiPriority="67"/>
+    <w:lsdException w:name="Medium Grid 2 Accent 1" w:uiPriority="68"/>
+    <w:lsdException w:name="Medium Grid 3 Accent 1" w:uiPriority="69"/>
+    <w:lsdException w:name="Dark List Accent 1" w:uiPriority="70"/>
+    <w:lsdException w:name="Colorful Shading Accent 1" w:uiPriority="71"/>
+    <w:lsdException w:name="Colorful List Accent 1" w:uiPriority="72"/>
+    <w:lsdException w:name="Colorful Grid Accent 1" w:uiPriority="73"/>
+    <w:lsdException w:name="Light Shading Accent 2" w:uiPriority="60"/>
+    <w:lsdException w:name="Light List Accent 2" w:uiPriority="61"/>
+    <w:lsdException w:name="Light Grid Accent 2" w:uiPriority="62"/>
+    <w:lsdException w:name="Medium Shading 1 Accent 2" w:uiPriority="63"/>
+    <w:lsdException w:name="Medium Shading 2 Accent 2" w:uiPriority="64"/>
+    <w:lsdException w:name="Medium List 1 Accent 2" w:uiPriority="65"/>
+    <w:lsdException w:name="Medium List 2 Accent 2" w:uiPriority="66"/>
+    <w:lsdException w:name="Medium Grid 1 Accent 2" w:uiPriority="67"/>
+    <w:lsdException w:name="Medium Grid 2 Accent 2" w:uiPriority="68"/>
+    <w:lsdException w:name="Medium Grid 3 Accent 2" w:uiPriority="69"/>
+    <w:lsdException w:name="Dark List Accent 2" w:uiPriority="70"/>
+    <w:lsdException w:name="Colorful Shading Accent 2" w:uiPriority="71"/>
+    <w:lsdException w:name="Colorful List Accent 2" w:uiPriority="72"/>
+    <w:lsdException w:name="Colorful Grid Accent 2" w:uiPriority="73"/>
+    <w:lsdException w:name="Light Shading Accent 3" w:uiPriority="60"/>
+    <w:lsdException w:name="Light List Accent 3" w:uiPriority="61"/>
+    <w:lsdException w:name="Light Grid Accent 3" w:uiPriority="62"/>
+    <w:lsdException w:name="Medium Shading 1 Accent 3" w:uiPriority="63"/>
+    <w:lsdException w:name="Medium Shading 2 Accent 3" w:uiPriority="64"/>
+    <w:lsdException w:name="Medium List 1 Accent 3" w:uiPriority="65"/>
+    <w:lsdException w:name="Medium List 2 Accent 3" w:uiPriority="66"/>
+    <w:lsdException w:name="Medium Grid 1 Accent 3" w:uiPriority="67"/>
+    <w:lsdException w:name="Medium Grid 2 Accent 3" w:uiPriority="68"/>
+    <w:lsdException w:name="Medium Grid 3 Accent 3" w:uiPriority="69"/>
+    <w:lsdException w:name="Dark List Accent 3" w:uiPriority="70"/>
+    <w:lsdException w:name="Colorful Shading Accent 3" w:uiPriority="71"/>
+    <w:lsdException w:name="Colorful List Accent 3" w:uiPriority="72"/>
+    <w:lsdException w:name="Colorful Grid Accent 3" w:uiPriority="73"/>
+    <w:lsdException w:name="Light Shading Accent 4" w:uiPriority="60"/>
+    <w:lsdException w:name="Light List Accent 4" w:uiPriority="61"/>
+    <w:lsdException w:name="Light Grid Accent 4" w:uiPriority="62"/>
+    <w:lsdException w:name="Medium Shading 1 Accent 4" w:uiPriority="63"/>
+    <w:lsdException w:name="Medium Shading 2 Accent 4" w:uiPriority="64"/>
+    <w:lsdException w:name="Medium List 1 Accent 4" w:uiPriority="65"/>
+    <w:lsdException w:name="Medium List 2 Accent 4" w:uiPriority="66"/>
+    <w:lsdException w:name="Medium Grid 1 Accent 4" w:uiPriority="67"/>
+    <w:lsdException w:name="Medium Grid 2 Accent 4" w:uiPriority="68"/>
+    <w:lsdException w:name="Medium Grid 3 Accent 4" w:uiPriority="69"/>
+    <w:lsdException w:name="Dark List Accent 4" w:uiPriority="70"/>
+    <w:lsdException w:name="Colorful Shading Accent 4" w:uiPriority="71"/>
+    <w:lsdException w:name="Colorful List Accent 4" w:uiPriority="72"/>
+    <w:lsdException w:name="Colorful Grid Accent 4" w:uiPriority="73"/>
+    <w:lsdException w:name="Light Shading Accent 5" w:uiPriority="60"/>
+    <w:lsdException w:name="Light List Accent 5" w:uiPriority="61"/>
+    <w:lsdException w:name="Light Grid Accent 5" w:uiPriority="62"/>
+    <w:lsdException w:name="Medium Shading 1 Accent 5" w:uiPriority="63"/>
+    <w:lsdException w:name="Medium Shading 2 Accent 5" w:uiPriority="64"/>
+    <w:lsdException w:name="Medium List 1 Accent 5" w:uiPriority="65"/>
+    <w:lsdException w:name="Medium List 2 Accent 5" w:uiPriority="66"/>
+    <w:lsdException w:name="Medium Grid 1 Accent 5" w:uiPriority="67"/>
+    <w:lsdException w:name="Medium Grid 2 Accent 5" w:uiPriority="68"/>
+    <w:lsdException w:name="Medium Grid 3 Accent 5" w:uiPriority="69"/>
+    <w:lsdException w:name="Dark List Accent 5" w:uiPriority="70"/>
+    <w:lsdException w:name="Colorful Shading Accent 5" w:uiPriority="71"/>
+    <w:lsdException w:name="Colorful List Accent 5" w:uiPriority="72"/>
+    <w:lsdException w:name="Colorful Grid Accent 5" w:uiPriority="73"/>
+    <w:lsdException w:name="Light Shading Accent 6" w:uiPriority="60"/>
+    <w:lsdException w:name="Light List Accent 6" w:uiPriority="61"/>
+    <w:lsdException w:name="Light Grid Accent 6" w:uiPriority="62"/>
+    <w:lsdException w:name="Medium Shading 1 Accent 6" w:uiPriority="63"/>
+    <w:lsdException w:name="Medium Shading 2 Accent 6" w:uiPriority="64"/>
+    <w:lsdException w:name="Medium List 1 Accent 6" w:uiPriority="65"/>
+    <w:lsdException w:name="Medium List 2 Accent 6" w:uiPriority="66"/>
+    <w:lsdException w:name="Medium Grid 1 Accent 6" w:uiPriority="67"/>
+    <w:lsdException w:name="Medium Grid 2 Accent 6" w:uiPriority="68"/>
+    <w:lsdException w:name="Medium Grid 3 Accent 6" w:uiPriority="69"/>
+    <w:lsdException w:name="Dark List Accent 6" w:uiPriority="70"/>
+    <w:lsdException w:name="Colorful Shading Accent 6" w:uiPriority="71"/>
+    <w:lsdException w:name="Colorful List Accent 6" w:uiPriority="72"/>
+    <w:lsdException w:name="Colorful Grid Accent 6" w:uiPriority="73"/>
+    <w:lsdException w:name="Subtle Emphasis" w:uiPriority="19" w:qFormat="1"/>
+    <w:lsdException w:name="Intense Emphasis" w:uiPriority="21" w:qFormat="1"/>
+    <w:lsdException w:name="Subtle Reference" w:uiPriority="31" w:qFormat="1"/>
+    <w:lsdException w:name="Intense Reference" w:uiPriority="32" w:qFormat="1"/>
+    <w:lsdException w:name="Book Title" w:uiPriority="33" w:qFormat="1"/>
+    <w:lsdException w:name="Bibliography" w:semiHidden="1" w:uiPriority="37" w:unhideWhenUsed="1"/>
+    <w:lsdException w:name="TOC Heading" w:semiHidden="1" w:uiPriority="39" w:unhideWhenUsed="1" w:qFormat="1"/>
+  </w:latentStyles>
+  <w:style w:type="paragraph" w:default="1" w:styleId="Normal">
+    <w:name w:val="Normal"/>
+    <w:qFormat/>
+    <w:pPr>
+      <w:spacing w:before="60" w:after="60"/>
+      <w:ind w:left="576"/>
+      <w:jc w:val="both"/>
+    </w:pPr>
+    <w:rPr>
+      <w:sz w:val="24"/>
+      <w:szCs w:val="24"/>
+    </w:rPr>
+  </w:style>
+  <w:style w:type="paragraph" w:styleId="Heading1">
+    <w:name w:val="heading 1"/>
+    <w:basedOn w:val="Normal"/>
+    <w:autoRedefine/>
+    <w:qFormat/>
+    <w:rsid w:val="00172F69"/>
+    <w:pPr>
+      <w:widowControl w:val="0"/>
+      <w:numPr>
+        <w:numId w:val="1"/>
+      </w:numPr>
+      <w:spacing w:before="120" w:line="240" w:lineRule="atLeast"/>
+      <w:jc w:val="left"/>
+      <w:outlineLvl w:val="0"/>
+    </w:pPr>
+    <w:rPr>
+      <w:rFonts w:ascii="Arial" w:eastAsia="Arial Unicode MS" w:hAnsi="Arial" w:cs="Arial"/>
+      <w:b/>
+      <w:bCs/>
+      <w:caps/>
+      <w:kern w:val="36"/>
+      <w:sz w:val="28"/>
+      <w:szCs w:val="48"/>
+    </w:rPr>
+  </w:style>
+  <w:style w:type="paragraph" w:styleId="Heading2">
+    <w:name w:val="heading 2"/>
+    <w:basedOn w:val="Normal"/>
+    <w:qFormat/>
+    <w:pPr>
+      <w:keepNext/>
+      <w:keepLines/>
+      <w:numPr>
+        <w:ilvl w:val="1"/>
+        <w:numId w:val="1"/>
+      </w:numPr>
+      <w:spacing w:before="180" w:after="120"/>
+      <w:outlineLvl w:val="1"/>
+    </w:pPr>
+    <w:rPr>
+      <w:rFonts w:eastAsia="Arial Unicode MS" w:cs="Arial Unicode MS"/>
+      <w:b/>
+      <w:bCs/>
+      <w:caps/>
+    </w:rPr>
+  </w:style>
+  <w:style w:type="paragraph" w:styleId="Heading3">
+    <w:name w:val="heading 3"/>
+    <w:basedOn w:val="Normal"/>
+    <w:qFormat/>
+    <w:pPr>
+      <w:keepNext/>
+      <w:numPr>
+        <w:ilvl w:val="2"/>
+        <w:numId w:val="1"/>
+      </w:numPr>
+      <w:tabs>
+        <w:tab w:val="left" w:pos="864"/>
+      </w:tabs>
+      <w:spacing w:before="120"/>
+      <w:outlineLvl w:val="2"/>
+    </w:pPr>
+    <w:rPr>
+      <w:rFonts w:eastAsia="Arial Unicode MS" w:cs="Arial Unicode MS"/>
+      <w:b/>
+      <w:bCs/>
+    </w:rPr>
+  </w:style>
+  <w:style w:type="paragraph" w:styleId="Heading4">
+    <w:name w:val="heading 4"/>
+    <w:basedOn w:val="Normal"/>
+    <w:qFormat/>
+    <w:pPr>
+      <w:keepNext/>
+      <w:numPr>
+        <w:ilvl w:val="3"/>
+        <w:numId w:val="1"/>
+      </w:numPr>
+      <w:tabs>
+        <w:tab w:val="left" w:pos="1152"/>
+      </w:tabs>
+      <w:spacing w:before="120"/>
+      <w:outlineLvl w:val="3"/>
+    </w:pPr>
+    <w:rPr>
+      <w:rFonts w:ascii="Arial" w:eastAsia="Arial Unicode MS" w:hAnsi="Arial" w:cs="Arial Unicode MS"/>
+      <w:b/>
+      <w:bCs/>
+    </w:rPr>
+  </w:style>
+  <w:style w:type="paragraph" w:styleId="Heading5">
+    <w:name w:val="heading 5"/>
+    <w:basedOn w:val="Normal"/>
+    <w:qFormat/>
+    <w:pPr>
+      <w:numPr>
+        <w:ilvl w:val="4"/>
+        <w:numId w:val="1"/>
+      </w:numPr>
+      <w:outlineLvl w:val="4"/>
+    </w:pPr>
+    <w:rPr>
+      <w:rFonts w:ascii="Arial" w:eastAsia="Arial Unicode MS" w:hAnsi="Arial" w:cs="Arial Unicode MS"/>
+      <w:b/>
+      <w:bCs/>
+      <w:szCs w:val="20"/>
+    </w:rPr>
+  </w:style>
+  <w:style w:type="paragraph" w:styleId="Heading6">
+    <w:name w:val="heading 6"/>
+    <w:basedOn w:val="Normal"/>
+    <w:next w:val="Normal"/>
+    <w:qFormat/>
+    <w:pPr>
+      <w:numPr>
+        <w:ilvl w:val="5"/>
+        <w:numId w:val="1"/>
+      </w:numPr>
+      <w:outlineLvl w:val="5"/>
+    </w:pPr>
+    <w:rPr>
+      <w:rFonts w:ascii="Arial" w:hAnsi="Arial"/>
+      <w:b/>
+      <w:bCs/>
+      <w:caps/>
+      <w:sz w:val="28"/>
+      <w:szCs w:val="22"/>
+    </w:rPr>
+  </w:style>
+  <w:style w:type="paragraph" w:styleId="Heading7">
+    <w:name w:val="heading 7"/>
+    <w:basedOn w:val="Normal"/>
+    <w:next w:val="Normal"/>
+    <w:qFormat/>
+    <w:pPr>
+      <w:numPr>
+        <w:ilvl w:val="6"/>
+        <w:numId w:val="1"/>
+      </w:numPr>
+      <w:outlineLvl w:val="6"/>
+    </w:pPr>
+    <w:rPr>
+      <w:rFonts w:ascii="Arial" w:hAnsi="Arial"/>
+      <w:b/>
+    </w:rPr>
+  </w:style>
+  <w:style w:type="paragraph" w:styleId="Heading8">
+    <w:name w:val="heading 8"/>
+    <w:basedOn w:val="Normal"/>
+    <w:next w:val="Normal"/>
+    <w:qFormat/>
+    <w:pPr>
+      <w:numPr>
+        <w:ilvl w:val="7"/>
+        <w:numId w:val="1"/>
+      </w:numPr>
+      <w:outlineLvl w:val="7"/>
+    </w:pPr>
+    <w:rPr>
+      <w:rFonts w:ascii="Arial" w:hAnsi="Arial"/>
+      <w:b/>
+      <w:iCs/>
+    </w:rPr>
+  </w:style>
+  <w:style w:type="paragraph" w:styleId="Heading9">
+    <w:name w:val="heading 9"/>
+    <w:basedOn w:val="Normal"/>
+    <w:next w:val="Normal"/>
+    <w:qFormat/>
+    <w:pPr>
+      <w:numPr>
+        <w:ilvl w:val="8"/>
+        <w:numId w:val="1"/>
+      </w:numPr>
+      <w:spacing w:before="240"/>
+      <w:outlineLvl w:val="8"/>
+    </w:pPr>
+    <w:rPr>
+      <w:rFonts w:ascii="Arial" w:hAnsi="Arial" w:cs="Arial"/>
+      <w:sz w:val="22"/>
+      <w:szCs w:val="22"/>
+    </w:rPr>
+  </w:style>
+  <w:style w:type="character" w:default="1" w:styleId="DefaultParagraphFont">
+    <w:name w:val="Default Paragraph Font"/>
+    <w:uiPriority w:val="1"/>
+    <w:semiHidden/>
+    <w:unhideWhenUsed/>
+  </w:style>
+  <w:style w:type="table" w:default="1" w:styleId="TableNormal">
+    <w:name w:val="Normal Table"/>
+    <w:uiPriority w:val="99"/>
+    <w:semiHidden/>
+    <w:unhideWhenUsed/>
+    <w:tblPr>
+      <w:tblInd w:w="0" w:type="dxa"/>
+      <w:tblCellMar>
+        <w:top w:w="0" w:type="dxa"/>
+        <w:left w:w="108" w:type="dxa"/>
+        <w:bottom w:w="0" w:type="dxa"/>
+        <w:right w:w="108" w:type="dxa"/>
+      </w:tblCellMar>
+    </w:tblPr>
+  </w:style>
+  <w:style w:type="numbering" w:default="1" w:styleId="NoList">
+    <w:name w:val="No List"/>
+    <w:uiPriority w:val="99"/>
+    <w:semiHidden/>
+    <w:unhideWhenUsed/>
+  </w:style>
+  <w:style w:type="character" w:styleId="Hyperlink">
+    <w:name w:val="Hyperlink"/>
+    <w:basedOn w:val="DefaultParagraphFont"/>
+    <w:rPr>
+      <w:color w:val="000FFF"/>
+      <w:u w:val="single"/>
+    </w:rPr>
+  </w:style>
+  <w:style w:type="paragraph" w:styleId="Header">
+    <w:name w:val="header"/>
+    <w:aliases w:val="h,Header/Footer,header odd,header,Hyphen,NCDOT Header"/>
+    <w:basedOn w:val="Normal"/>
+    <w:pPr>
+      <w:tabs>
+        <w:tab w:val="center" w:pos="4320"/>
+        <w:tab w:val="right" w:pos="8640"/>
+      </w:tabs>
+    </w:pPr>
+  </w:style>
+  <w:style w:type="paragraph" w:styleId="Footer">
+    <w:name w:val="footer"/>
+    <w:basedOn w:val="Normal"/>
+    <w:pPr>
+      <w:tabs>
+        <w:tab w:val="center" w:pos="4320"/>
+        <w:tab w:val="right" w:pos="8640"/>
+      </w:tabs>
+    </w:pPr>
+  </w:style>
+  <w:style w:type="paragraph" w:styleId="Title">
+    <w:name w:val="Title"/>
+    <w:basedOn w:val="Normal"/>
+    <w:qFormat/>
+    <w:pPr>
+      <w:spacing w:before="180" w:after="120"/>
+      <w:ind w:left="0"/>
+      <w:jc w:val="center"/>
+    </w:pPr>
+    <w:rPr>
+      <w:b/>
+      <w:bCs/>
+      <w:caps/>
+      <w:sz w:val="36"/>
+    </w:rPr>
+  </w:style>
+  <w:style w:type="paragraph" w:styleId="Caption">
+    <w:name w:val="caption"/>
+    <w:basedOn w:val="Normal"/>
+    <w:next w:val="Normal"/>
+    <w:qFormat/>
+    <w:pPr>
+      <w:keepNext/>
+    </w:pPr>
+    <w:rPr>
+      <w:b/>
+      <w:bCs/>
+      <w:i/>
+      <w:sz w:val="20"/>
+      <w:szCs w:val="20"/>
+    </w:rPr>
+  </w:style>
+  <w:style w:type="paragraph" w:styleId="BodyTextIndent">
+    <w:name w:val="Body Text Indent"/>
+    <w:basedOn w:val="Normal"/>
+  </w:style>
+  <w:style w:type="paragraph" w:styleId="TOC1">
+    <w:name w:val="toc 1"/>
+    <w:basedOn w:val="Normal"/>
+    <w:next w:val="Normal"/>
+    <w:semiHidden/>
+    <w:pPr>
+      <w:tabs>
+        <w:tab w:val="left" w:pos="288"/>
+        <w:tab w:val="left" w:pos="720"/>
+        <w:tab w:val="right" w:leader="dot" w:pos="9350"/>
+      </w:tabs>
+      <w:spacing w:before="180"/>
+      <w:ind w:left="0"/>
+    </w:pPr>
+    <w:rPr>
+      <w:b/>
+      <w:bCs/>
+      <w:caps/>
+      <w:noProof/>
+      <w:szCs w:val="28"/>
+    </w:rPr>
+  </w:style>
+  <w:style w:type="paragraph" w:styleId="TOC2">
+    <w:name w:val="toc 2"/>
+    <w:basedOn w:val="Normal"/>
+    <w:next w:val="Normal"/>
+    <w:semiHidden/>
+    <w:pPr>
+      <w:tabs>
+        <w:tab w:val="left" w:pos="720"/>
+        <w:tab w:val="left" w:pos="1296"/>
+        <w:tab w:val="right" w:leader="dot" w:pos="9350"/>
+      </w:tabs>
+      <w:ind w:left="432"/>
+    </w:pPr>
+    <w:rPr>
+      <w:noProof/>
+    </w:rPr>
+  </w:style>
+  <w:style w:type="paragraph" w:styleId="TOC3">
+    <w:name w:val="toc 3"/>
+    <w:basedOn w:val="Normal"/>
+    <w:next w:val="Normal"/>
+    <w:autoRedefine/>
+    <w:semiHidden/>
+    <w:pPr>
+      <w:tabs>
+        <w:tab w:val="left" w:pos="1620"/>
+        <w:tab w:val="left" w:pos="1920"/>
+        <w:tab w:val="right" w:leader="dot" w:pos="9350"/>
+      </w:tabs>
+      <w:ind w:left="900"/>
+    </w:pPr>
+    <w:rPr>
+      <w:noProof/>
+    </w:rPr>
+  </w:style>
+  <w:style w:type="paragraph" w:styleId="TOC4">
+    <w:name w:val="toc 4"/>
+    <w:basedOn w:val="Normal"/>
+    <w:next w:val="Normal"/>
+    <w:autoRedefine/>
+    <w:semiHidden/>
+    <w:pPr>
+      <w:tabs>
+        <w:tab w:val="left" w:pos="2160"/>
+        <w:tab w:val="right" w:leader="dot" w:pos="9360"/>
+      </w:tabs>
+      <w:ind w:left="0"/>
+    </w:pPr>
+    <w:rPr>
+      <w:b/>
+      <w:caps/>
+      <w:szCs w:val="28"/>
+    </w:rPr>
+  </w:style>
+  <w:style w:type="paragraph" w:styleId="TOC5">
+    <w:name w:val="toc 5"/>
+    <w:basedOn w:val="Normal"/>
+    <w:next w:val="Normal"/>
+    <w:autoRedefine/>
+    <w:semiHidden/>
+    <w:pPr>
+      <w:ind w:left="0"/>
+    </w:pPr>
+  </w:style>
+  <w:style w:type="paragraph" w:styleId="TOC6">
+    <w:name w:val="toc 6"/>
+    <w:basedOn w:val="Normal"/>
+    <w:next w:val="Normal"/>
+    <w:autoRedefine/>
+    <w:semiHidden/>
+    <w:pPr>
+      <w:ind w:left="1200"/>
+    </w:pPr>
+  </w:style>
+  <w:style w:type="paragraph" w:styleId="TOC7">
+    <w:name w:val="toc 7"/>
+    <w:basedOn w:val="Normal"/>
+    <w:next w:val="Normal"/>
+    <w:autoRedefine/>
+    <w:semiHidden/>
+    <w:pPr>
+      <w:ind w:left="1440"/>
+    </w:pPr>
+  </w:style>
+  <w:style w:type="paragraph" w:styleId="TOC8">
+    <w:name w:val="toc 8"/>
+    <w:basedOn w:val="Normal"/>
+    <w:next w:val="Normal"/>
+    <w:autoRedefine/>
+    <w:semiHidden/>
+    <w:pPr>
+      <w:ind w:left="1680"/>
+    </w:pPr>
+  </w:style>
+  <w:style w:type="paragraph" w:styleId="TOC9">
+    <w:name w:val="toc 9"/>
+    <w:basedOn w:val="Normal"/>
+    <w:next w:val="Normal"/>
+    <w:autoRedefine/>
+    <w:semiHidden/>
+    <w:pPr>
+      <w:ind w:left="1920"/>
+    </w:pPr>
+  </w:style>
+  <w:style w:type="paragraph" w:customStyle="1" w:styleId="tabletxt">
+    <w:name w:val="tabletxt"/>
+    <w:basedOn w:val="Normal"/>
+    <w:pPr>
+      <w:autoSpaceDE w:val="0"/>
+      <w:autoSpaceDN w:val="0"/>
+      <w:adjustRightInd w:val="0"/>
+      <w:spacing w:before="20" w:after="20"/>
+      <w:ind w:left="0"/>
+    </w:pPr>
+    <w:rPr>
+      <w:rFonts w:cs="Arial"/>
+      <w:sz w:val="20"/>
+      <w:szCs w:val="20"/>
+    </w:rPr>
+  </w:style>
+  <w:style w:type="paragraph" w:customStyle="1" w:styleId="TitleCover">
+    <w:name w:val="Title Cover"/>
+    <w:basedOn w:val="Normal"/>
+    <w:next w:val="Normal"/>
+    <w:pPr>
+      <w:keepNext/>
+      <w:keepLines/>
+      <w:pBdr>
+        <w:top w:val="single" w:sz="48" w:space="31" w:color="auto"/>
+      </w:pBdr>
+      <w:tabs>
+        <w:tab w:val="left" w:pos="0"/>
+      </w:tabs>
+      <w:spacing w:before="240" w:after="500" w:line="640" w:lineRule="exact"/>
+      <w:ind w:left="0"/>
+      <w:jc w:val="left"/>
+    </w:pPr>
+    <w:rPr>
+      <w:rFonts w:ascii="Arial Black" w:hAnsi="Arial Black"/>
+      <w:b/>
+      <w:spacing w:val="-48"/>
+      <w:kern w:val="28"/>
+      <w:sz w:val="64"/>
+      <w:szCs w:val="20"/>
+    </w:rPr>
+  </w:style>
+  <w:style w:type="paragraph" w:customStyle="1" w:styleId="SubtitleCover">
+    <w:name w:val="Subtitle Cover"/>
+    <w:basedOn w:val="TitleCover"/>
+    <w:next w:val="BodyText"/>
+    <w:pPr>
+      <w:pBdr>
+        <w:top w:val="single" w:sz="6" w:space="24" w:color="auto"/>
+      </w:pBdr>
+      <w:tabs>
+        <w:tab w:val="clear" w:pos="0"/>
+      </w:tabs>
+      <w:spacing w:before="0" w:after="0" w:line="480" w:lineRule="atLeast"/>
+      <w:jc w:val="right"/>
+    </w:pPr>
+    <w:rPr>
+      <w:rFonts w:ascii="Arial" w:hAnsi="Arial"/>
+      <w:b w:val="0"/>
+      <w:spacing w:val="-30"/>
+      <w:sz w:val="48"/>
+    </w:rPr>
+  </w:style>
+  <w:style w:type="paragraph" w:customStyle="1" w:styleId="SubtitleCover2">
+    <w:name w:val="Subtitle Cover2"/>
+    <w:basedOn w:val="SubtitleCover"/>
+    <w:rPr>
+      <w:spacing w:val="0"/>
+      <w:sz w:val="36"/>
+    </w:rPr>
+  </w:style>
+  <w:style w:type="paragraph" w:styleId="BodyText">
+    <w:name w:val="Body Text"/>
+    <w:basedOn w:val="Normal"/>
+    <w:pPr>
+      <w:spacing w:after="120"/>
+    </w:pPr>
+  </w:style>
+  <w:style w:type="paragraph" w:customStyle="1" w:styleId="Tabletext">
+    <w:name w:val="Tabletext"/>
+    <w:basedOn w:val="Normal"/>
+    <w:pPr>
+      <w:keepLines/>
+      <w:widowControl w:val="0"/>
+      <w:spacing w:before="0" w:after="0" w:line="240" w:lineRule="atLeast"/>
+      <w:ind w:left="0"/>
+      <w:jc w:val="left"/>
+    </w:pPr>
+    <w:rPr>
+      <w:rFonts w:ascii="Arial" w:hAnsi="Arial"/>
+      <w:sz w:val="20"/>
+      <w:szCs w:val="20"/>
+    </w:rPr>
+  </w:style>
+  <w:style w:type="paragraph" w:customStyle="1" w:styleId="InfoBlueCharChar">
+    <w:name w:val="InfoBlue Char Char"/>
+    <w:basedOn w:val="Normal"/>
+    <w:next w:val="BodyText"/>
+    <w:pPr>
+      <w:keepLines/>
+      <w:spacing w:before="0" w:after="120" w:line="240" w:lineRule="atLeast"/>
+    </w:pPr>
+    <w:rPr>
+      <w:i/>
+      <w:color w:val="0000FF"/>
+      <w:szCs w:val="20"/>
+    </w:rPr>
+  </w:style>
+  <w:style w:type="paragraph" w:customStyle="1" w:styleId="Paragraph2">
+    <w:name w:val="Paragraph2"/>
+    <w:basedOn w:val="Normal"/>
+    <w:pPr>
+      <w:widowControl w:val="0"/>
+      <w:spacing w:before="80" w:after="0" w:line="240" w:lineRule="atLeast"/>
+      <w:ind w:left="720"/>
+    </w:pPr>
+    <w:rPr>
+      <w:rFonts w:ascii="Arial" w:hAnsi="Arial"/>
+      <w:color w:val="000000"/>
+      <w:sz w:val="20"/>
+      <w:szCs w:val="20"/>
+      <w:lang w:val="en-AU"/>
+    </w:rPr>
+  </w:style>
+  <w:style w:type="paragraph" w:customStyle="1" w:styleId="StyleSubtitleCover2TopNoborder">
+    <w:name w:val="Style Subtitle Cover2 + Top: (No border)"/>
+    <w:basedOn w:val="SubtitleCover2"/>
+    <w:pPr>
+      <w:pBdr>
+        <w:top w:val="none" w:sz="0" w:space="0" w:color="auto"/>
+      </w:pBdr>
+    </w:pPr>
+    <w:rPr>
+      <w:rFonts w:ascii="Times New Roman" w:hAnsi="Times New Roman"/>
+      <w:sz w:val="32"/>
+    </w:rPr>
+  </w:style>
+  <w:style w:type="paragraph" w:customStyle="1" w:styleId="StyleInfoBlueBoldCharChar">
+    <w:name w:val="Style InfoBlue + Bold Char Char"/>
+    <w:basedOn w:val="InfoBlueCharChar"/>
+    <w:rPr>
+      <w:b/>
+      <w:bCs/>
+      <w:iCs/>
+    </w:rPr>
+  </w:style>
+  <w:style w:type="character" w:customStyle="1" w:styleId="InfoBlueCharCharChar">
+    <w:name w:val="InfoBlue Char Char Char"/>
+    <w:basedOn w:val="DefaultParagraphFont"/>
+    <w:rPr>
+      <w:i/>
+      <w:color w:val="0000FF"/>
+      <w:sz w:val="24"/>
+      <w:lang w:val="en-US" w:eastAsia="en-US" w:bidi="ar-SA"/>
+    </w:rPr>
+  </w:style>
+  <w:style w:type="character" w:customStyle="1" w:styleId="StyleInfoBlueBoldCharCharChar">
+    <w:name w:val="Style InfoBlue + Bold Char Char Char"/>
+    <w:basedOn w:val="InfoBlueCharCharChar"/>
+    <w:rPr>
+      <w:b/>
+      <w:bCs/>
+      <w:i/>
+      <w:iCs/>
+      <w:color w:val="0000FF"/>
+      <w:sz w:val="24"/>
+      <w:lang w:val="en-US" w:eastAsia="en-US" w:bidi="ar-SA"/>
+    </w:rPr>
+  </w:style>
+  <w:style w:type="paragraph" w:styleId="BalloonText">
+    <w:name w:val="Balloon Text"/>
+    <w:basedOn w:val="Normal"/>
+    <w:semiHidden/>
+    <w:rPr>
+      <w:rFonts w:ascii="Tahoma" w:hAnsi="Tahoma" w:cs="Tahoma"/>
+      <w:sz w:val="16"/>
+      <w:szCs w:val="16"/>
+    </w:rPr>
+  </w:style>
+  <w:style w:type="character" w:styleId="CommentReference">
+    <w:name w:val="annotation reference"/>
+    <w:basedOn w:val="DefaultParagraphFont"/>
+    <w:semiHidden/>
+    <w:rPr>
+      <w:sz w:val="16"/>
+      <w:szCs w:val="16"/>
+    </w:rPr>
+  </w:style>
+  <w:style w:type="paragraph" w:customStyle="1" w:styleId="InfoBlueCharCharCharCharCharChar">
+    <w:name w:val="InfoBlue Char Char Char Char Char Char"/>
+    <w:basedOn w:val="Normal"/>
+    <w:next w:val="BodyText"/>
+    <w:pPr>
+      <w:keepLines/>
+      <w:spacing w:before="0" w:after="120" w:line="240" w:lineRule="atLeast"/>
+    </w:pPr>
+    <w:rPr>
+      <w:i/>
+      <w:color w:val="0000FF"/>
+    </w:rPr>
+  </w:style>
+  <w:style w:type="character" w:customStyle="1" w:styleId="InfoBlueCharCharCharCharCharCharChar">
+    <w:name w:val="InfoBlue Char Char Char Char Char Char Char"/>
+    <w:basedOn w:val="DefaultParagraphFont"/>
+    <w:rPr>
+      <w:i/>
+      <w:color w:val="0000FF"/>
+      <w:sz w:val="24"/>
+      <w:szCs w:val="24"/>
+      <w:lang w:val="en-US" w:eastAsia="en-US" w:bidi="ar-SA"/>
+    </w:rPr>
+  </w:style>
+  <w:style w:type="paragraph" w:customStyle="1" w:styleId="InfoBlueChar">
+    <w:name w:val="InfoBlue Char"/>
+    <w:basedOn w:val="Normal"/>
+    <w:next w:val="BodyText"/>
+    <w:pPr>
+      <w:keepLines/>
+      <w:spacing w:before="0" w:after="120" w:line="240" w:lineRule="atLeast"/>
+    </w:pPr>
+    <w:rPr>
+      <w:i/>
+      <w:color w:val="0000FF"/>
+      <w:szCs w:val="20"/>
+    </w:rPr>
+  </w:style>
+  <w:style w:type="paragraph" w:styleId="CommentText">
+    <w:name w:val="annotation text"/>
+    <w:basedOn w:val="Normal"/>
+    <w:semiHidden/>
+    <w:rPr>
+      <w:sz w:val="20"/>
+      <w:szCs w:val="20"/>
+    </w:rPr>
+  </w:style>
+  <w:style w:type="paragraph" w:styleId="CommentSubject">
+    <w:name w:val="annotation subject"/>
+    <w:basedOn w:val="CommentText"/>
+    <w:next w:val="CommentText"/>
+    <w:semiHidden/>
+    <w:rPr>
+      <w:b/>
+      <w:bCs/>
+    </w:rPr>
+  </w:style>
+  <w:style w:type="paragraph" w:customStyle="1" w:styleId="ResumeBody">
+    <w:name w:val="Resume Body"/>
+    <w:basedOn w:val="Normal"/>
+    <w:pPr>
+      <w:spacing w:after="120"/>
+      <w:ind w:left="0"/>
+      <w:jc w:val="left"/>
+    </w:pPr>
+    <w:rPr>
+      <w:sz w:val="20"/>
+    </w:rPr>
+  </w:style>
+  <w:style w:type="paragraph" w:styleId="BodyText2">
+    <w:name w:val="Body Text 2"/>
+    <w:basedOn w:val="Normal"/>
+    <w:pPr>
+      <w:spacing w:before="0" w:after="0"/>
+      <w:ind w:left="0"/>
+      <w:jc w:val="left"/>
+    </w:pPr>
+    <w:rPr>
+      <w:rFonts w:ascii="Arial" w:hAnsi="Arial" w:cs="Arial"/>
+      <w:sz w:val="22"/>
+      <w:szCs w:val="22"/>
+    </w:rPr>
+  </w:style>
+  <w:style w:type="paragraph" w:styleId="NormalWeb">
+    <w:name w:val="Normal (Web)"/>
+    <w:basedOn w:val="Normal"/>
+    <w:uiPriority w:val="99"/>
+    <w:pPr>
+      <w:spacing w:before="100" w:beforeAutospacing="1" w:after="100" w:afterAutospacing="1"/>
+      <w:ind w:left="0"/>
+      <w:jc w:val="left"/>
+    </w:pPr>
+  </w:style>
+  <w:style w:type="character" w:styleId="Strong">
+    <w:name w:val="Strong"/>
+    <w:basedOn w:val="DefaultParagraphFont"/>
+    <w:qFormat/>
+    <w:rPr>
+      <w:b/>
+      <w:bCs/>
+    </w:rPr>
+  </w:style>
+  <w:style w:type="character" w:styleId="FollowedHyperlink">
+    <w:name w:val="FollowedHyperlink"/>
+    <w:basedOn w:val="DefaultParagraphFont"/>
+    <w:rPr>
+      <w:color w:val="800080"/>
+      <w:u w:val="single"/>
+    </w:rPr>
+  </w:style>
+  <w:style w:type="paragraph" w:styleId="BodyText3">
+    <w:name w:val="Body Text 3"/>
+    <w:basedOn w:val="Normal"/>
+    <w:pPr>
+      <w:tabs>
+        <w:tab w:val="num" w:pos="1800"/>
+      </w:tabs>
+      <w:ind w:left="0"/>
+    </w:pPr>
+  </w:style>
+  <w:style w:type="character" w:customStyle="1" w:styleId="InstructionsChar1">
+    <w:name w:val="Instructions Char1"/>
+    <w:basedOn w:val="DefaultParagraphFont"/>
+    <w:rPr>
+      <w:i/>
+      <w:color w:val="0000FF"/>
+      <w:sz w:val="24"/>
+      <w:lang w:val="en-US" w:eastAsia="en-US" w:bidi="ar-SA"/>
+    </w:rPr>
+  </w:style>
+  <w:style w:type="character" w:styleId="HTMLCite">
+    <w:name w:val="HTML Cite"/>
+    <w:basedOn w:val="DefaultParagraphFont"/>
+    <w:rPr>
+      <w:i/>
+      <w:iCs/>
+    </w:rPr>
+  </w:style>
+  <w:style w:type="paragraph" w:customStyle="1" w:styleId="TableColumnHeading">
+    <w:name w:val="TableColumnHeading"/>
+    <w:next w:val="Normal"/>
+    <w:pPr>
+      <w:spacing w:before="60" w:after="60"/>
+      <w:jc w:val="center"/>
+    </w:pPr>
+    <w:rPr>
+      <w:rFonts w:ascii="Arial" w:hAnsi="Arial"/>
+      <w:b/>
+    </w:rPr>
+  </w:style>
+  <w:style w:type="paragraph" w:customStyle="1" w:styleId="TableText0">
+    <w:name w:val="TableText"/>
+    <w:aliases w:val="tt"/>
+    <w:pPr>
+      <w:spacing w:before="40" w:after="40"/>
+    </w:pPr>
+    <w:rPr>
+      <w:rFonts w:ascii="Arial" w:hAnsi="Arial"/>
+    </w:rPr>
+  </w:style>
+  <w:style w:type="paragraph" w:styleId="BodyTextIndent2">
+    <w:name w:val="Body Text Indent 2"/>
+    <w:basedOn w:val="Normal"/>
+    <w:pPr>
+      <w:spacing w:before="120" w:after="0"/>
+      <w:ind w:left="720"/>
+      <w:jc w:val="left"/>
+    </w:pPr>
+    <w:rPr>
+      <w:rFonts w:ascii="Arial" w:hAnsi="Arial" w:cs="Arial"/>
+      <w:sz w:val="20"/>
+      <w:szCs w:val="20"/>
+    </w:rPr>
+  </w:style>
+  <w:style w:type="character" w:customStyle="1" w:styleId="StyleInfoBlueBoldCharCharCharChar">
+    <w:name w:val="Style InfoBlue + Bold Char Char Char Char"/>
+    <w:basedOn w:val="InfoBlueCharCharChar"/>
+    <w:rPr>
+      <w:b/>
+      <w:bCs/>
+      <w:i/>
+      <w:iCs/>
+      <w:color w:val="0000FF"/>
+      <w:sz w:val="24"/>
+      <w:lang w:val="en-US" w:eastAsia="en-US" w:bidi="ar-SA"/>
+    </w:rPr>
+  </w:style>
+  <w:style w:type="paragraph" w:customStyle="1" w:styleId="Tableheader">
+    <w:name w:val="Table header"/>
+    <w:basedOn w:val="Normal"/>
+    <w:pPr>
+      <w:spacing w:before="0" w:after="0"/>
+      <w:ind w:left="0"/>
+      <w:jc w:val="left"/>
+    </w:pPr>
+    <w:rPr>
+      <w:rFonts w:ascii="Arial" w:hAnsi="Arial"/>
+      <w:b/>
+      <w:sz w:val="22"/>
+    </w:rPr>
+  </w:style>
+  <w:style w:type="paragraph" w:customStyle="1" w:styleId="PageTitle">
+    <w:name w:val="PageTitle"/>
+    <w:basedOn w:val="Normal"/>
+    <w:pPr>
+      <w:spacing w:before="120" w:after="120"/>
+      <w:ind w:left="0"/>
+      <w:jc w:val="center"/>
+      <w:outlineLvl w:val="0"/>
+    </w:pPr>
+    <w:rPr>
+      <w:rFonts w:ascii="Arial" w:hAnsi="Arial"/>
+      <w:b/>
+      <w:color w:val="000000"/>
+      <w:sz w:val="32"/>
+      <w:szCs w:val="20"/>
+    </w:rPr>
+  </w:style>
+  <w:style w:type="paragraph" w:customStyle="1" w:styleId="TableHeading">
+    <w:name w:val="Table Heading"/>
+    <w:pPr>
+      <w:shd w:val="pct5" w:color="auto" w:fill="FFFFFF"/>
+      <w:snapToGrid w:val="0"/>
+    </w:pPr>
+    <w:rPr>
+      <w:rFonts w:ascii="Arial" w:hAnsi="Arial"/>
+      <w:b/>
+    </w:rPr>
+  </w:style>
+  <w:style w:type="paragraph" w:customStyle="1" w:styleId="Table10Text">
+    <w:name w:val="Table 10 Text"/>
+    <w:basedOn w:val="Normal"/>
+    <w:pPr>
+      <w:spacing w:before="20" w:after="20"/>
+      <w:ind w:left="0"/>
+      <w:jc w:val="left"/>
+    </w:pPr>
+    <w:rPr>
+      <w:rFonts w:ascii="Arial" w:hAnsi="Arial"/>
+      <w:sz w:val="20"/>
+      <w:szCs w:val="20"/>
+    </w:rPr>
+  </w:style>
+  <w:style w:type="paragraph" w:customStyle="1" w:styleId="TextBold">
+    <w:name w:val="Text Bold"/>
+    <w:basedOn w:val="Normal"/>
+    <w:next w:val="Normal"/>
+    <w:pPr>
+      <w:spacing w:before="0" w:after="0"/>
+      <w:ind w:left="0"/>
+      <w:jc w:val="left"/>
+    </w:pPr>
+    <w:rPr>
+      <w:rFonts w:ascii="Arial" w:hAnsi="Arial"/>
+      <w:b/>
+      <w:sz w:val="20"/>
+      <w:szCs w:val="20"/>
+    </w:rPr>
+  </w:style>
+  <w:style w:type="paragraph" w:customStyle="1" w:styleId="TextUnderBold">
+    <w:name w:val="Text UnderBold"/>
+    <w:basedOn w:val="Normal"/>
+    <w:pPr>
+      <w:spacing w:before="0" w:after="0"/>
+      <w:ind w:left="0"/>
+      <w:jc w:val="center"/>
+    </w:pPr>
+    <w:rPr>
+      <w:rFonts w:ascii="Arial" w:hAnsi="Arial"/>
+      <w:sz w:val="20"/>
+      <w:szCs w:val="20"/>
+      <w:u w:val="single"/>
+    </w:rPr>
+  </w:style>
+  <w:style w:type="paragraph" w:customStyle="1" w:styleId="BodyTextKeep">
+    <w:name w:val="Body Text Keep"/>
+    <w:basedOn w:val="BodyText"/>
+    <w:pPr>
+      <w:keepNext/>
+      <w:spacing w:before="0" w:after="220" w:line="220" w:lineRule="atLeast"/>
+      <w:ind w:left="1080"/>
+      <w:jc w:val="left"/>
+    </w:pPr>
+    <w:rPr>
+      <w:rFonts w:ascii="Arial" w:hAnsi="Arial"/>
+      <w:szCs w:val="20"/>
+    </w:rPr>
+  </w:style>
+  <w:style w:type="paragraph" w:customStyle="1" w:styleId="SectionHeading">
+    <w:name w:val="Section Heading"/>
+    <w:basedOn w:val="Heading1"/>
+    <w:pPr>
+      <w:keepLines/>
+      <w:numPr>
+        <w:numId w:val="0"/>
+      </w:numPr>
+      <w:shd w:val="pct15" w:color="auto" w:fill="auto"/>
+      <w:spacing w:before="220" w:after="220" w:line="280" w:lineRule="atLeast"/>
+      <w:ind w:firstLine="1080"/>
+    </w:pPr>
+    <w:rPr>
+      <w:rFonts w:eastAsia="Times New Roman"/>
+      <w:bCs w:val="0"/>
+      <w:caps w:val="0"/>
+      <w:spacing w:val="-10"/>
+      <w:kern w:val="28"/>
+      <w:position w:val="6"/>
+      <w:sz w:val="24"/>
+      <w:szCs w:val="20"/>
+    </w:rPr>
+  </w:style>
+  <w:style w:type="paragraph" w:customStyle="1" w:styleId="narratstyle">
+    <w:name w:val="narrat style"/>
+    <w:basedOn w:val="SectionHeading"/>
+    <w:pPr>
+      <w:keepLines w:val="0"/>
+      <w:shd w:val="clear" w:color="auto" w:fill="auto"/>
+      <w:spacing w:before="0" w:after="0" w:line="240" w:lineRule="auto"/>
+      <w:ind w:left="342" w:right="355" w:firstLine="0"/>
+      <w:jc w:val="center"/>
+      <w:outlineLvl w:val="9"/>
+    </w:pPr>
+    <w:rPr>
+      <w:rFonts w:ascii="Book Antiqua" w:hAnsi="Book Antiqua"/>
+      <w:i/>
+      <w:spacing w:val="0"/>
+      <w:kern w:val="0"/>
+      <w:position w:val="0"/>
+      <w:sz w:val="22"/>
+    </w:rPr>
+  </w:style>
+  <w:style w:type="paragraph" w:customStyle="1" w:styleId="formtext">
+    <w:name w:val="form text"/>
+    <w:basedOn w:val="Normal"/>
+    <w:pPr>
+      <w:spacing w:before="120" w:after="0"/>
+      <w:ind w:left="0"/>
+      <w:jc w:val="left"/>
+    </w:pPr>
+    <w:rPr>
+      <w:b/>
+      <w:i/>
+      <w:sz w:val="22"/>
+      <w:szCs w:val="20"/>
+    </w:rPr>
+  </w:style>
+  <w:style w:type="paragraph" w:customStyle="1" w:styleId="tableheading0">
+    <w:name w:val="table heading"/>
+    <w:basedOn w:val="formtext-small"/>
+    <w:pPr>
+      <w:spacing w:before="60"/>
+    </w:pPr>
+    <w:rPr>
+      <w:i/>
+      <w:sz w:val="18"/>
+    </w:rPr>
+  </w:style>
+  <w:style w:type="paragraph" w:customStyle="1" w:styleId="formtext-small">
+    <w:name w:val="form text - small"/>
+    <w:basedOn w:val="Normal"/>
+    <w:pPr>
+      <w:spacing w:before="240" w:after="0"/>
+      <w:ind w:left="0"/>
+      <w:jc w:val="left"/>
+    </w:pPr>
+    <w:rPr>
+      <w:sz w:val="20"/>
+      <w:szCs w:val="20"/>
+    </w:rPr>
+  </w:style>
+  <w:style w:type="paragraph" w:customStyle="1" w:styleId="Instructions">
+    <w:name w:val="Instructions"/>
+    <w:basedOn w:val="Normal"/>
+    <w:autoRedefine/>
+    <w:pPr>
+      <w:shd w:val="clear" w:color="auto" w:fill="FFFFFF"/>
+      <w:spacing w:before="0" w:after="0"/>
+      <w:ind w:left="0"/>
+      <w:jc w:val="left"/>
+    </w:pPr>
+    <w:rPr>
+      <w:i/>
+      <w:color w:val="0000FF"/>
+      <w:szCs w:val="20"/>
+    </w:rPr>
+  </w:style>
+  <w:style w:type="paragraph" w:customStyle="1" w:styleId="Bullet1">
+    <w:name w:val="Bullet 1"/>
+    <w:basedOn w:val="Normal"/>
+    <w:pPr>
+      <w:numPr>
+        <w:numId w:val="2"/>
+      </w:numPr>
+      <w:tabs>
+        <w:tab w:val="clear" w:pos="720"/>
+        <w:tab w:val="num" w:pos="340"/>
+        <w:tab w:val="num" w:pos="454"/>
+      </w:tabs>
+      <w:spacing w:before="0" w:after="0"/>
+      <w:ind w:left="340" w:hanging="227"/>
+      <w:jc w:val="left"/>
+    </w:pPr>
+    <w:rPr>
+      <w:rFonts w:ascii="Arial" w:hAnsi="Arial"/>
+    </w:rPr>
+  </w:style>
+  <w:style w:type="paragraph" w:customStyle="1" w:styleId="TableText1">
+    <w:name w:val="Table Text"/>
+    <w:basedOn w:val="TableHeading"/>
+    <w:pPr>
+      <w:shd w:val="clear" w:color="auto" w:fill="auto"/>
+      <w:overflowPunct w:val="0"/>
+      <w:autoSpaceDE w:val="0"/>
+      <w:autoSpaceDN w:val="0"/>
+      <w:adjustRightInd w:val="0"/>
+      <w:snapToGrid/>
+      <w:textAlignment w:val="baseline"/>
+    </w:pPr>
+    <w:rPr>
+      <w:b w:val="0"/>
+      <w:noProof/>
+    </w:rPr>
+  </w:style>
+  <w:style w:type="character" w:styleId="HTMLAcronym">
+    <w:name w:val="HTML Acronym"/>
+    <w:basedOn w:val="DefaultParagraphFont"/>
+    <w:rPr>
+      <w:color w:val="666666"/>
+    </w:rPr>
+  </w:style>
+  <w:style w:type="paragraph" w:customStyle="1" w:styleId="InfoBlueCharChar2">
+    <w:name w:val="InfoBlue Char Char2"/>
+    <w:basedOn w:val="Normal"/>
+    <w:next w:val="BodyText"/>
+    <w:pPr>
+      <w:keepLines/>
+      <w:spacing w:before="0" w:after="120" w:line="240" w:lineRule="atLeast"/>
+    </w:pPr>
+    <w:rPr>
+      <w:i/>
+      <w:color w:val="0000FF"/>
+    </w:rPr>
+  </w:style>
+  <w:style w:type="character" w:customStyle="1" w:styleId="InfoBlueCharCharChar1">
+    <w:name w:val="InfoBlue Char Char Char1"/>
+    <w:basedOn w:val="DefaultParagraphFont"/>
+    <w:rPr>
+      <w:i/>
+      <w:color w:val="0000FF"/>
+      <w:sz w:val="24"/>
+      <w:szCs w:val="24"/>
+      <w:lang w:val="en-US" w:eastAsia="en-US" w:bidi="ar-SA"/>
+    </w:rPr>
+  </w:style>
+  <w:style w:type="character" w:customStyle="1" w:styleId="InstructionsChar">
+    <w:name w:val="Instructions Char"/>
+    <w:basedOn w:val="DefaultParagraphFont"/>
+    <w:rPr>
+      <w:i/>
+      <w:color w:val="0000FF"/>
+      <w:sz w:val="24"/>
+      <w:lang w:val="en-US" w:eastAsia="en-US" w:bidi="ar-SA"/>
+    </w:rPr>
+  </w:style>
+  <w:style w:type="paragraph" w:customStyle="1" w:styleId="Appendix">
+    <w:name w:val="Appendix"/>
+    <w:basedOn w:val="Normal"/>
+    <w:pPr>
+      <w:ind w:left="0"/>
+    </w:pPr>
+    <w:rPr>
+      <w:b/>
+      <w:sz w:val="28"/>
+      <w:szCs w:val="28"/>
+    </w:rPr>
+  </w:style>
+  <w:style w:type="paragraph" w:customStyle="1" w:styleId="TableButton">
+    <w:name w:val="Table Button"/>
+    <w:basedOn w:val="Normal"/>
+    <w:pPr>
+      <w:numPr>
+        <w:numId w:val="24"/>
+      </w:numPr>
+      <w:jc w:val="left"/>
+    </w:pPr>
+    <w:rPr>
+      <w:szCs w:val="20"/>
+    </w:rPr>
+  </w:style>
+  <w:style w:type="paragraph" w:customStyle="1" w:styleId="InfoBlue">
+    <w:name w:val="InfoBlue"/>
+    <w:basedOn w:val="Normal"/>
+    <w:next w:val="BodyText"/>
+    <w:pPr>
+      <w:widowControl w:val="0"/>
+      <w:spacing w:before="0" w:after="120" w:line="240" w:lineRule="atLeast"/>
+    </w:pPr>
+    <w:rPr>
+      <w:i/>
+      <w:color w:val="0000FF"/>
+      <w:szCs w:val="20"/>
+    </w:rPr>
+  </w:style>
+  <w:style w:type="character" w:styleId="PageNumber">
+    <w:name w:val="page number"/>
+    <w:basedOn w:val="DefaultParagraphFont"/>
+  </w:style>
+  <w:style w:type="character" w:customStyle="1" w:styleId="AppendixChar">
+    <w:name w:val="Appendix Char"/>
+    <w:basedOn w:val="DefaultParagraphFont"/>
+    <w:rPr>
+      <w:b/>
+      <w:sz w:val="28"/>
+      <w:szCs w:val="28"/>
+      <w:lang w:val="en-US" w:eastAsia="en-US" w:bidi="ar-SA"/>
+    </w:rPr>
+  </w:style>
+  <w:style w:type="paragraph" w:customStyle="1" w:styleId="Subheading">
+    <w:name w:val="Subheading"/>
+    <w:basedOn w:val="BodyText"/>
+    <w:rsid w:val="00AC3B89"/>
+    <w:pPr>
+      <w:keepLines/>
+      <w:widowControl w:val="0"/>
+      <w:spacing w:before="240" w:line="240" w:lineRule="atLeast"/>
+      <w:ind w:left="720"/>
+      <w:jc w:val="left"/>
+    </w:pPr>
+    <w:rPr>
+      <w:rFonts w:ascii="Arial" w:hAnsi="Arial"/>
+      <w:b/>
+      <w:bCs/>
+      <w:sz w:val="20"/>
+      <w:szCs w:val="20"/>
+    </w:rPr>
+  </w:style>
+  <w:style w:type="paragraph" w:customStyle="1" w:styleId="NormalArial">
+    <w:name w:val="Normal + Arial"/>
+    <w:aliases w:val="Italic,Blue"/>
+    <w:basedOn w:val="Normal"/>
+    <w:rsid w:val="00650BB0"/>
+  </w:style>
+  <w:style w:type="paragraph" w:customStyle="1" w:styleId="Heading2LatinArial">
+    <w:name w:val="Heading 2 + (Latin) Arial"/>
+    <w:aliases w:val="Left,Before:  6 pt,After:  3 pt,Line spacing:  ..."/>
+    <w:basedOn w:val="Heading2"/>
+    <w:rsid w:val="0065137C"/>
+    <w:pPr>
+      <w:keepLines w:val="0"/>
+      <w:widowControl w:val="0"/>
+      <w:numPr>
+        <w:ilvl w:val="0"/>
+        <w:numId w:val="0"/>
+      </w:numPr>
+      <w:spacing w:before="120" w:after="60" w:line="240" w:lineRule="atLeast"/>
+      <w:ind w:left="576" w:hanging="576"/>
+      <w:jc w:val="left"/>
+    </w:pPr>
+    <w:rPr>
+      <w:rFonts w:ascii="Arial" w:hAnsi="Arial" w:cs="Arial"/>
+    </w:rPr>
+  </w:style>
+  <w:style w:type="character" w:customStyle="1" w:styleId="apple-converted-space">
+    <w:name w:val="apple-converted-space"/>
+    <w:basedOn w:val="DefaultParagraphFont"/>
+    <w:rsid w:val="00837226"/>
+  </w:style>
+  <w:style w:type="character" w:styleId="HTMLCode">
+    <w:name w:val="HTML Code"/>
+    <w:basedOn w:val="DefaultParagraphFont"/>
+    <w:uiPriority w:val="99"/>
+    <w:unhideWhenUsed/>
+    <w:rsid w:val="00837226"/>
+    <w:rPr>
+      <w:rFonts w:ascii="Courier New" w:eastAsia="Times New Roman" w:hAnsi="Courier New" w:cs="Courier New"/>
+      <w:sz w:val="20"/>
+      <w:szCs w:val="20"/>
+    </w:rPr>
+  </w:style>
+  <w:style w:type="paragraph" w:styleId="NoSpacing">
+    <w:name w:val="No Spacing"/>
+    <w:uiPriority w:val="1"/>
+    <w:qFormat/>
+    <w:rsid w:val="00684FBB"/>
+    <w:pPr>
+      <w:ind w:left="576"/>
+      <w:jc w:val="both"/>
+    </w:pPr>
+    <w:rPr>
+      <w:sz w:val="24"/>
+      <w:szCs w:val="24"/>
     </w:rPr>
   </w:style>
 </w:styles>

</xml_diff>